<commit_message>
projectplan alleen scenario's nog
</commit_message>
<xml_diff>
--- a/projectplanGerbenDing.docx
+++ b/projectplanGerbenDing.docx
@@ -1,6 +1,6 @@
 
 <file path=word/document.xml><?xml version="1.0" encoding="utf-8"?>
-<w:document xmlns:wpc="http://schemas.microsoft.com/office/word/2010/wordprocessingCanvas" xmlns:mc="http://schemas.openxmlformats.org/markup-compatibility/2006" xmlns:o="urn:schemas-microsoft-com:office:office" xmlns:r="http://schemas.openxmlformats.org/officeDocument/2006/relationships" xmlns:m="http://schemas.openxmlformats.org/officeDocument/2006/math" xmlns:v="urn:schemas-microsoft-com:vml" xmlns:wp14="http://schemas.microsoft.com/office/word/2010/wordprocessingDrawing" xmlns:wp="http://schemas.openxmlformats.org/drawingml/2006/wordprocessingDrawing" xmlns:w10="urn:schemas-microsoft-com:office:word" xmlns:w="http://schemas.openxmlformats.org/wordprocessingml/2006/main" xmlns:w14="http://schemas.microsoft.com/office/word/2010/wordml" xmlns:w15="http://schemas.microsoft.com/office/word/2012/wordml" xmlns:wpg="http://schemas.microsoft.com/office/word/2010/wordprocessingGroup" xmlns:wpi="http://schemas.microsoft.com/office/word/2010/wordprocessingInk" xmlns:wne="http://schemas.microsoft.com/office/word/2006/wordml" xmlns:wps="http://schemas.microsoft.com/office/word/2010/wordprocessingShape" mc:Ignorable="w14 w15 wp14">
+<w:document xmlns:ve="http://schemas.openxmlformats.org/markup-compatibility/2006" xmlns:o="urn:schemas-microsoft-com:office:office" xmlns:r="http://schemas.openxmlformats.org/officeDocument/2006/relationships" xmlns:m="http://schemas.openxmlformats.org/officeDocument/2006/math" xmlns:v="urn:schemas-microsoft-com:vml" xmlns:wp="http://schemas.openxmlformats.org/drawingml/2006/wordprocessingDrawing" xmlns:w10="urn:schemas-microsoft-com:office:word" xmlns:w="http://schemas.openxmlformats.org/wordprocessingml/2006/main" xmlns:wne="http://schemas.microsoft.com/office/word/2006/wordml">
   <w:body>
     <w:p>
       <w:pPr>
@@ -619,23 +619,7 @@
           <w:b/>
           <w:lang w:val="en-GB"/>
         </w:rPr>
-        <w:t xml:space="preserve">, but will </w:t>
-      </w:r>
-      <w:proofErr w:type="spellStart"/>
-      <w:r>
-        <w:rPr>
-          <w:b/>
-          <w:lang w:val="en-GB"/>
-        </w:rPr>
-        <w:t>will</w:t>
-      </w:r>
-      <w:proofErr w:type="spellEnd"/>
-      <w:r>
-        <w:rPr>
-          <w:b/>
-          <w:lang w:val="en-GB"/>
-        </w:rPr>
-        <w:t xml:space="preserve"> not be strong on extracting min/max values</w:t>
+        <w:t>, but will not be strong on extracting min/max values</w:t>
       </w:r>
       <w:r>
         <w:rPr>
@@ -932,6 +916,7 @@
           <w:ilvl w:val="0"/>
           <w:numId w:val="1"/>
         </w:numPr>
+        <w:spacing w:before="0"/>
         <w:rPr>
           <w:lang w:val="en-GB"/>
         </w:rPr>
@@ -945,6 +930,231 @@
     </w:p>
     <w:p>
       <w:pPr>
+        <w:spacing w:after="0"/>
+        <w:rPr>
+          <w:lang w:val="en-GB"/>
+        </w:rPr>
+      </w:pPr>
+      <w:r>
+        <w:rPr>
+          <w:lang w:val="en-GB"/>
+        </w:rPr>
+        <w:t>In our research we will look at how every data structure performs on every action. We could split this up into 32 criteria, but this does not add to the research. Therefore we have decided to combine the data structures for every individual action, but still make the distinction in our research. This way we come up with the following criteria:</w:t>
+      </w:r>
+    </w:p>
+    <w:p>
+      <w:pPr>
+        <w:spacing w:after="0"/>
+        <w:rPr>
+          <w:lang w:val="en-GB"/>
+        </w:rPr>
+      </w:pPr>
+      <w:r>
+        <w:rPr>
+          <w:lang w:val="en-GB"/>
+        </w:rPr>
+        <w:tab/>
+        <w:t>- How fast a build for every single data structure?</w:t>
+      </w:r>
+      <w:r>
+        <w:rPr>
+          <w:lang w:val="en-GB"/>
+        </w:rPr>
+        <w:t xml:space="preserve"> </w:t>
+      </w:r>
+    </w:p>
+    <w:p>
+      <w:pPr>
+        <w:spacing w:after="0"/>
+        <w:rPr>
+          <w:lang w:val="en-GB"/>
+        </w:rPr>
+      </w:pPr>
+      <w:r>
+        <w:rPr>
+          <w:lang w:val="en-GB"/>
+        </w:rPr>
+        <w:tab/>
+        <w:t>- How fast a search for every single data structure?</w:t>
+      </w:r>
+    </w:p>
+    <w:p>
+      <w:pPr>
+        <w:spacing w:after="0"/>
+        <w:rPr>
+          <w:lang w:val="en-GB"/>
+        </w:rPr>
+      </w:pPr>
+      <w:r>
+        <w:rPr>
+          <w:lang w:val="en-GB"/>
+        </w:rPr>
+        <w:tab/>
+        <w:t>- How fast an insert for every single data structure?</w:t>
+      </w:r>
+    </w:p>
+    <w:p>
+      <w:pPr>
+        <w:spacing w:after="0"/>
+        <w:rPr>
+          <w:lang w:val="en-GB"/>
+        </w:rPr>
+      </w:pPr>
+      <w:r>
+        <w:rPr>
+          <w:lang w:val="en-GB"/>
+        </w:rPr>
+        <w:tab/>
+        <w:t>- How fast a delete for every single data structure?</w:t>
+      </w:r>
+    </w:p>
+    <w:p>
+      <w:pPr>
+        <w:spacing w:after="0"/>
+        <w:rPr>
+          <w:lang w:val="en-GB"/>
+        </w:rPr>
+      </w:pPr>
+      <w:r>
+        <w:rPr>
+          <w:lang w:val="en-GB"/>
+        </w:rPr>
+        <w:tab/>
+        <w:t xml:space="preserve">- How fast a </w:t>
+      </w:r>
+      <w:proofErr w:type="spellStart"/>
+      <w:r>
+        <w:rPr>
+          <w:lang w:val="en-GB"/>
+        </w:rPr>
+        <w:t>getMin</w:t>
+      </w:r>
+      <w:proofErr w:type="spellEnd"/>
+      <w:r>
+        <w:rPr>
+          <w:lang w:val="en-GB"/>
+        </w:rPr>
+        <w:t xml:space="preserve"> for every single data structure?</w:t>
+      </w:r>
+    </w:p>
+    <w:p>
+      <w:pPr>
+        <w:spacing w:after="0"/>
+        <w:rPr>
+          <w:lang w:val="en-GB"/>
+        </w:rPr>
+      </w:pPr>
+      <w:r>
+        <w:rPr>
+          <w:lang w:val="en-GB"/>
+        </w:rPr>
+        <w:tab/>
+        <w:t xml:space="preserve">- How fast a </w:t>
+      </w:r>
+      <w:proofErr w:type="spellStart"/>
+      <w:r>
+        <w:rPr>
+          <w:lang w:val="en-GB"/>
+        </w:rPr>
+        <w:t>getMax</w:t>
+      </w:r>
+      <w:proofErr w:type="spellEnd"/>
+      <w:r>
+        <w:rPr>
+          <w:lang w:val="en-GB"/>
+        </w:rPr>
+        <w:t xml:space="preserve"> for every single data structure?</w:t>
+      </w:r>
+      <w:r>
+        <w:rPr>
+          <w:lang w:val="en-GB"/>
+        </w:rPr>
+        <w:t xml:space="preserve"> </w:t>
+      </w:r>
+    </w:p>
+    <w:p>
+      <w:pPr>
+        <w:spacing w:after="0"/>
+        <w:rPr>
+          <w:lang w:val="en-GB"/>
+        </w:rPr>
+      </w:pPr>
+      <w:r>
+        <w:rPr>
+          <w:lang w:val="en-GB"/>
+        </w:rPr>
+        <w:tab/>
+        <w:t xml:space="preserve">- How fast an </w:t>
+      </w:r>
+      <w:proofErr w:type="spellStart"/>
+      <w:r>
+        <w:rPr>
+          <w:lang w:val="en-GB"/>
+        </w:rPr>
+        <w:t>extractMin</w:t>
+      </w:r>
+      <w:proofErr w:type="spellEnd"/>
+      <w:r>
+        <w:rPr>
+          <w:lang w:val="en-GB"/>
+        </w:rPr>
+        <w:t xml:space="preserve"> for every single data structure?</w:t>
+      </w:r>
+    </w:p>
+    <w:p>
+      <w:pPr>
+        <w:spacing w:after="0"/>
+        <w:rPr>
+          <w:lang w:val="en-GB"/>
+        </w:rPr>
+      </w:pPr>
+      <w:r>
+        <w:rPr>
+          <w:lang w:val="en-GB"/>
+        </w:rPr>
+        <w:tab/>
+        <w:t xml:space="preserve">- How fast an </w:t>
+      </w:r>
+      <w:proofErr w:type="spellStart"/>
+      <w:r>
+        <w:rPr>
+          <w:lang w:val="en-GB"/>
+        </w:rPr>
+        <w:t>extractMax</w:t>
+      </w:r>
+      <w:proofErr w:type="spellEnd"/>
+      <w:r>
+        <w:rPr>
+          <w:lang w:val="en-GB"/>
+        </w:rPr>
+        <w:t xml:space="preserve"> for every single data structure?</w:t>
+      </w:r>
+    </w:p>
+    <w:p>
+      <w:pPr>
+        <w:spacing w:after="0"/>
+        <w:rPr>
+          <w:lang w:val="en-GB"/>
+        </w:rPr>
+      </w:pPr>
+    </w:p>
+    <w:p>
+      <w:pPr>
+        <w:spacing w:after="0"/>
+        <w:rPr>
+          <w:lang w:val="en-GB"/>
+        </w:rPr>
+      </w:pPr>
+      <w:r>
+        <w:rPr>
+          <w:lang w:val="en-GB"/>
+        </w:rPr>
+        <w:t>Measuring our criteria will be done by using the stopwatch in C#. We will insert test-cases and see how fast the data structure returns the desired answer.</w:t>
+      </w:r>
+    </w:p>
+    <w:p>
+      <w:pPr>
+        <w:spacing w:after="0"/>
         <w:rPr>
           <w:lang w:val="en-GB"/>
         </w:rPr>
@@ -957,6 +1167,7 @@
           <w:ilvl w:val="0"/>
           <w:numId w:val="1"/>
         </w:numPr>
+        <w:spacing w:before="0"/>
         <w:rPr>
           <w:lang w:val="en-GB"/>
         </w:rPr>
@@ -970,6 +1181,7 @@
     </w:p>
     <w:p>
       <w:pPr>
+        <w:spacing w:after="0"/>
         <w:rPr>
           <w:lang w:val="en-GB"/>
         </w:rPr>
@@ -989,6 +1201,7 @@
     </w:p>
     <w:p>
       <w:pPr>
+        <w:spacing w:after="0"/>
         <w:rPr>
           <w:lang w:val="en-GB"/>
         </w:rPr>
@@ -1020,6 +1233,15 @@
     </w:p>
     <w:p>
       <w:pPr>
+        <w:spacing w:after="0"/>
+        <w:rPr>
+          <w:lang w:val="en-GB"/>
+        </w:rPr>
+      </w:pPr>
+    </w:p>
+    <w:p>
+      <w:pPr>
+        <w:spacing w:after="0"/>
         <w:rPr>
           <w:lang w:val="en-GB"/>
         </w:rPr>
@@ -1030,18 +1252,64 @@
         </w:rPr>
         <w:t>For each action evaluated, we will define the different types of data we test on.</w:t>
       </w:r>
-      <w:r>
-        <w:rPr>
+    </w:p>
+    <w:p>
+      <w:pPr>
+        <w:spacing w:after="0"/>
+        <w:rPr>
+          <w:lang w:val="en-GB"/>
+        </w:rPr>
+      </w:pPr>
+    </w:p>
+    <w:p>
+      <w:pPr>
+        <w:spacing w:after="0"/>
+        <w:rPr>
+          <w:lang w:val="en-GB"/>
+        </w:rPr>
+      </w:pPr>
+      <w:r>
+        <w:rPr>
+          <w:b/>
+          <w:lang w:val="en-GB"/>
+        </w:rPr>
+        <w:t xml:space="preserve">Building the data structure </w:t>
+      </w:r>
+      <w:r>
+        <w:rPr>
+          <w:b/>
           <w:lang w:val="en-GB"/>
         </w:rPr>
         <w:br/>
       </w:r>
       <w:r>
         <w:rPr>
+          <w:lang w:val="en-GB"/>
+        </w:rPr>
+        <w:t>Since the data structure is generated from a list, the form of the list should be defined. A list has two useful properties: the size (length) of the list and the order of the list (ordered, inverse ordered or random).</w:t>
+      </w:r>
+    </w:p>
+    <w:p>
+      <w:pPr>
+        <w:spacing w:after="0"/>
+        <w:rPr>
+          <w:lang w:val="en-GB"/>
+        </w:rPr>
+      </w:pPr>
+    </w:p>
+    <w:p>
+      <w:pPr>
+        <w:spacing w:after="0"/>
+        <w:rPr>
+          <w:lang w:val="en-GB"/>
+        </w:rPr>
+      </w:pPr>
+      <w:r>
+        <w:rPr>
           <w:b/>
           <w:lang w:val="en-GB"/>
         </w:rPr>
-        <w:t xml:space="preserve">Building the data structure </w:t>
+        <w:t xml:space="preserve">Searching </w:t>
       </w:r>
       <w:r>
         <w:rPr>
@@ -1054,11 +1322,81 @@
         <w:rPr>
           <w:lang w:val="en-GB"/>
         </w:rPr>
-        <w:t>Since the data structure is generated from a list, the form of the list should be defined. A list has two useful properties: the size (length) of the list and the order of the list (ordered, inverse ordered or random).</w:t>
-      </w:r>
-    </w:p>
-    <w:p>
-      <w:pPr>
+        <w:t xml:space="preserve">Searching in the data structure has </w:t>
+      </w:r>
+      <w:r>
+        <w:rPr>
+          <w:lang w:val="en-GB"/>
+        </w:rPr>
+        <w:t>two</w:t>
+      </w:r>
+      <w:r>
+        <w:rPr>
+          <w:lang w:val="en-GB"/>
+        </w:rPr>
+        <w:t xml:space="preserve"> propert</w:t>
+      </w:r>
+      <w:r>
+        <w:rPr>
+          <w:lang w:val="en-GB"/>
+        </w:rPr>
+        <w:t>ies</w:t>
+      </w:r>
+      <w:r>
+        <w:rPr>
+          <w:lang w:val="en-GB"/>
+        </w:rPr>
+        <w:t>: the key where one is looking for</w:t>
+      </w:r>
+      <w:r>
+        <w:rPr>
+          <w:lang w:val="en-GB"/>
+        </w:rPr>
+        <w:t xml:space="preserve"> and the amount </w:t>
+      </w:r>
+      <w:r>
+        <w:rPr>
+          <w:lang w:val="en-GB"/>
+        </w:rPr>
+        <w:lastRenderedPageBreak/>
+        <w:t>of keys stored in the data structure</w:t>
+      </w:r>
+      <w:r>
+        <w:rPr>
+          <w:lang w:val="en-GB"/>
+        </w:rPr>
+        <w:t xml:space="preserve">. </w:t>
+      </w:r>
+      <w:r>
+        <w:rPr>
+          <w:lang w:val="en-GB"/>
+        </w:rPr>
+        <w:t>The searched</w:t>
+      </w:r>
+      <w:r>
+        <w:rPr>
+          <w:lang w:val="en-GB"/>
+        </w:rPr>
+        <w:t xml:space="preserve"> key is in </w:t>
+      </w:r>
+      <w:r>
+        <w:rPr>
+          <w:lang w:val="en-GB"/>
+        </w:rPr>
+        <w:t>between the minimum and maximum key used. Since we are interested in the difference between explicitly searching for the maximum/minimum and implicitly searching for the minimum/maximum, we will search for the minimum, maximum and a random value. The size of the data structure will be high in our experiments.</w:t>
+      </w:r>
+    </w:p>
+    <w:p>
+      <w:pPr>
+        <w:spacing w:after="0"/>
+        <w:rPr>
+          <w:lang w:val="en-GB"/>
+        </w:rPr>
+      </w:pPr>
+    </w:p>
+    <w:p>
+      <w:pPr>
+        <w:spacing w:after="0"/>
         <w:rPr>
           <w:lang w:val="en-GB"/>
         </w:rPr>
@@ -1068,7 +1406,7 @@
           <w:b/>
           <w:lang w:val="en-GB"/>
         </w:rPr>
-        <w:t xml:space="preserve">Searching </w:t>
+        <w:t>Insertion</w:t>
       </w:r>
       <w:r>
         <w:rPr>
@@ -1081,87 +1419,6 @@
         <w:rPr>
           <w:lang w:val="en-GB"/>
         </w:rPr>
-        <w:t xml:space="preserve">Searching in the data structure has </w:t>
-      </w:r>
-      <w:r>
-        <w:rPr>
-          <w:lang w:val="en-GB"/>
-        </w:rPr>
-        <w:t>two</w:t>
-      </w:r>
-      <w:r>
-        <w:rPr>
-          <w:lang w:val="en-GB"/>
-        </w:rPr>
-        <w:t xml:space="preserve"> propert</w:t>
-      </w:r>
-      <w:r>
-        <w:rPr>
-          <w:lang w:val="en-GB"/>
-        </w:rPr>
-        <w:t>ies</w:t>
-      </w:r>
-      <w:r>
-        <w:rPr>
-          <w:lang w:val="en-GB"/>
-        </w:rPr>
-        <w:t>: the key where one is looking for</w:t>
-      </w:r>
-      <w:r>
-        <w:rPr>
-          <w:lang w:val="en-GB"/>
-        </w:rPr>
-        <w:t xml:space="preserve"> and the amount of keys stored in the data structure</w:t>
-      </w:r>
-      <w:r>
-        <w:rPr>
-          <w:lang w:val="en-GB"/>
-        </w:rPr>
-        <w:t xml:space="preserve">. </w:t>
-      </w:r>
-      <w:r>
-        <w:rPr>
-          <w:lang w:val="en-GB"/>
-        </w:rPr>
-        <w:t>The searched</w:t>
-      </w:r>
-      <w:r>
-        <w:rPr>
-          <w:lang w:val="en-GB"/>
-        </w:rPr>
-        <w:t xml:space="preserve"> key is in </w:t>
-      </w:r>
-      <w:r>
-        <w:rPr>
-          <w:lang w:val="en-GB"/>
-        </w:rPr>
-        <w:t>between the minimum and maximum key used. Since we are interested in the difference between explicitly searching for the maximum/minimum and implicitly searching for the minimum/maximum, we will search for the minimum, maximum and a random value. The size of the data structure will be high in our experiments.</w:t>
-      </w:r>
-    </w:p>
-    <w:p>
-      <w:pPr>
-        <w:rPr>
-          <w:lang w:val="en-GB"/>
-        </w:rPr>
-      </w:pPr>
-      <w:r>
-        <w:rPr>
-          <w:b/>
-          <w:lang w:val="en-GB"/>
-        </w:rPr>
-        <w:t>Insertion</w:t>
-      </w:r>
-      <w:r>
-        <w:rPr>
-          <w:b/>
-          <w:lang w:val="en-GB"/>
-        </w:rPr>
-        <w:br/>
-      </w:r>
-      <w:r>
-        <w:rPr>
-          <w:lang w:val="en-GB"/>
-        </w:rPr>
         <w:t xml:space="preserve">Inserting a value has two properties: the key to insert and the amount of keys stored in the data structure. The inserted key is in between the minimum and maximum integer value. Since we are interested in minimum and maximum values, we want to insert both a value higher than the maximum and a value lower than the currently stored </w:t>
       </w:r>
       <w:r>
@@ -1185,13 +1442,15 @@
     </w:p>
     <w:p>
       <w:pPr>
-        <w:rPr>
-          <w:lang w:val="en-GB"/>
-        </w:rPr>
-      </w:pPr>
-    </w:p>
-    <w:p>
-      <w:pPr>
+        <w:spacing w:after="0"/>
+        <w:rPr>
+          <w:lang w:val="en-GB"/>
+        </w:rPr>
+      </w:pPr>
+    </w:p>
+    <w:p>
+      <w:pPr>
+        <w:spacing w:after="0"/>
         <w:rPr>
           <w:lang w:val="en-US"/>
         </w:rPr>
@@ -1201,7 +1460,6 @@
           <w:b/>
           <w:lang w:val="en-US"/>
         </w:rPr>
-        <w:lastRenderedPageBreak/>
         <w:t>Deletion</w:t>
       </w:r>
       <w:r>
@@ -1232,8 +1490,17 @@
     </w:p>
     <w:p>
       <w:pPr>
+        <w:spacing w:after="0"/>
         <w:rPr>
           <w:lang w:val="en-US"/>
+        </w:rPr>
+      </w:pPr>
+    </w:p>
+    <w:p>
+      <w:pPr>
+        <w:spacing w:after="0"/>
+        <w:rPr>
+          <w:lang w:val="en-GB"/>
         </w:rPr>
       </w:pPr>
       <w:r>
@@ -1266,22 +1533,18 @@
         <w:rPr>
           <w:lang w:val="en-GB"/>
         </w:rPr>
-        <w:t xml:space="preserve">The </w:t>
-      </w:r>
-      <w:r>
-        <w:rPr>
-          <w:lang w:val="en-GB"/>
-        </w:rPr>
-        <w:t>amount of elements in</w:t>
-      </w:r>
-      <w:r>
-        <w:rPr>
-          <w:lang w:val="en-GB"/>
-        </w:rPr>
-        <w:t xml:space="preserve"> the data structure will be high in our experiments.</w:t>
+        <w:t>The amount of elements in the data structure will be high in our experiments.</w:t>
       </w:r>
       <w:bookmarkStart w:id="0" w:name="_GoBack"/>
       <w:bookmarkEnd w:id="0"/>
+    </w:p>
+    <w:p>
+      <w:pPr>
+        <w:spacing w:after="0"/>
+        <w:rPr>
+          <w:lang w:val="en-US"/>
+        </w:rPr>
+      </w:pPr>
     </w:p>
     <w:p>
       <w:pPr>
@@ -1290,6 +1553,7 @@
           <w:ilvl w:val="0"/>
           <w:numId w:val="1"/>
         </w:numPr>
+        <w:spacing w:before="0"/>
       </w:pPr>
       <w:proofErr w:type="spellStart"/>
       <w:r>
@@ -1297,10 +1561,15 @@
       </w:r>
       <w:proofErr w:type="spellEnd"/>
     </w:p>
-    <w:p/>
-    <w:p/>
-    <w:p/>
-    <w:p>
+    <w:p>
+      <w:pPr>
+        <w:spacing w:after="0"/>
+      </w:pPr>
+    </w:p>
+    <w:p>
+      <w:pPr>
+        <w:spacing w:after="0"/>
+      </w:pPr>
       <w:r>
         <w:t xml:space="preserve">Voor het opslaan van gegevens en het zoeken van die gegevens met behulp van een </w:t>
       </w:r>
@@ -1314,16 +1583,25 @@
       </w:r>
     </w:p>
     <w:p>
+      <w:pPr>
+        <w:spacing w:after="0"/>
+      </w:pPr>
       <w:r>
         <w:t>AVL-bomen</w:t>
       </w:r>
     </w:p>
     <w:p>
+      <w:pPr>
+        <w:spacing w:after="0"/>
+      </w:pPr>
       <w:r>
         <w:t>Rood-zwart-bomen</w:t>
       </w:r>
     </w:p>
     <w:p>
+      <w:pPr>
+        <w:spacing w:after="0"/>
+      </w:pPr>
       <w:proofErr w:type="spellStart"/>
       <w:r>
         <w:t>Hashtabellen</w:t>
@@ -1339,6 +1617,9 @@
       <w:proofErr w:type="spellEnd"/>
     </w:p>
     <w:p>
+      <w:pPr>
+        <w:spacing w:after="0"/>
+      </w:pPr>
       <w:proofErr w:type="spellStart"/>
       <w:r>
         <w:t>Hashtabellen</w:t>
@@ -1354,99 +1635,176 @@
       <w:proofErr w:type="spellEnd"/>
     </w:p>
     <w:p>
-      <w:r>
-        <w:t xml:space="preserve">Skip </w:t>
-      </w:r>
+      <w:pPr>
+        <w:spacing w:after="0"/>
+      </w:pPr>
       <w:proofErr w:type="spellStart"/>
       <w:r>
+        <w:t>Skip</w:t>
+      </w:r>
+      <w:proofErr w:type="spellEnd"/>
+      <w:r>
+        <w:t xml:space="preserve"> </w:t>
+      </w:r>
+      <w:proofErr w:type="spellStart"/>
+      <w:r>
         <w:t>lists</w:t>
       </w:r>
       <w:proofErr w:type="spellEnd"/>
     </w:p>
     <w:p>
+      <w:pPr>
+        <w:spacing w:after="0"/>
+      </w:pPr>
       <w:r>
         <w:t>Gewone Boom</w:t>
       </w:r>
     </w:p>
-    <w:p/>
-    <w:p/>
-    <w:p/>
-    <w:p>
+    <w:p>
+      <w:pPr>
+        <w:spacing w:after="0"/>
+      </w:pPr>
+    </w:p>
+    <w:p>
+      <w:pPr>
+        <w:spacing w:after="0"/>
+      </w:pPr>
+    </w:p>
+    <w:p>
+      <w:pPr>
+        <w:spacing w:after="0"/>
+      </w:pPr>
+    </w:p>
+    <w:p>
+      <w:pPr>
+        <w:spacing w:after="0"/>
+      </w:pPr>
       <w:r>
         <w:t>Onderzoeksvraag:</w:t>
       </w:r>
     </w:p>
     <w:p>
+      <w:pPr>
+        <w:spacing w:after="0"/>
+      </w:pPr>
       <w:r>
         <w:t>Welke datastructuur heeft op gewenste acties de snelste looptijd.</w:t>
       </w:r>
     </w:p>
-    <w:p/>
-    <w:p>
+    <w:p>
+      <w:pPr>
+        <w:spacing w:after="0"/>
+      </w:pPr>
+    </w:p>
+    <w:p>
+      <w:pPr>
+        <w:spacing w:after="0"/>
+      </w:pPr>
       <w:r>
         <w:t>Probleemomschrijving:</w:t>
       </w:r>
     </w:p>
     <w:p>
+      <w:pPr>
+        <w:spacing w:after="0"/>
+      </w:pPr>
       <w:r>
         <w:t>-Veel acties</w:t>
       </w:r>
     </w:p>
     <w:p>
+      <w:pPr>
+        <w:spacing w:after="0"/>
+      </w:pPr>
       <w:r>
         <w:t>-Veel datastructuren</w:t>
       </w:r>
     </w:p>
     <w:p>
+      <w:pPr>
+        <w:spacing w:after="0"/>
+      </w:pPr>
       <w:r>
         <w:t>-Welke wanneer</w:t>
       </w:r>
     </w:p>
-    <w:p/>
-    <w:p>
+    <w:p>
+      <w:pPr>
+        <w:spacing w:after="0"/>
+      </w:pPr>
+    </w:p>
+    <w:p>
+      <w:pPr>
+        <w:spacing w:after="0"/>
+      </w:pPr>
       <w:r>
         <w:t>Aannames:</w:t>
       </w:r>
     </w:p>
     <w:p>
+      <w:pPr>
+        <w:spacing w:after="0"/>
+      </w:pPr>
       <w:r>
         <w:t>-Acties</w:t>
       </w:r>
     </w:p>
     <w:p>
+      <w:pPr>
+        <w:spacing w:after="0"/>
+      </w:pPr>
       <w:r>
         <w:lastRenderedPageBreak/>
         <w:t xml:space="preserve">  -Opbouwen van datastructuur</w:t>
       </w:r>
     </w:p>
     <w:p>
+      <w:pPr>
+        <w:spacing w:after="0"/>
+      </w:pPr>
       <w:r>
         <w:t xml:space="preserve">  -Zoeken van een willekeurig getal in de datastructuur</w:t>
       </w:r>
     </w:p>
     <w:p>
+      <w:pPr>
+        <w:spacing w:after="0"/>
+      </w:pPr>
       <w:r>
         <w:t xml:space="preserve">  -Minimum/maximum opzoeken/verwijderen.</w:t>
       </w:r>
     </w:p>
     <w:p>
+      <w:pPr>
+        <w:spacing w:after="0"/>
+      </w:pPr>
       <w:r>
         <w:t xml:space="preserve">  -Toevoegen/Verwijderen</w:t>
       </w:r>
     </w:p>
-    <w:p/>
-    <w:p>
+    <w:p>
+      <w:pPr>
+        <w:spacing w:after="0"/>
+      </w:pPr>
+    </w:p>
+    <w:p>
+      <w:pPr>
+        <w:spacing w:after="0"/>
+      </w:pPr>
       <w:r>
         <w:t>-Datastructuren</w:t>
       </w:r>
     </w:p>
     <w:p>
-      <w:r>
-        <w:t xml:space="preserve">  -Min-</w:t>
+      <w:pPr>
+        <w:spacing w:after="0"/>
+      </w:pPr>
+      <w:r>
+        <w:t xml:space="preserve">  -</w:t>
       </w:r>
       <w:proofErr w:type="spellStart"/>
       <w:r>
-        <w:t>maxheap</w:t>
+        <w:t>Min-maxheap</w:t>
       </w:r>
       <w:proofErr w:type="spellEnd"/>
       <w:r>
@@ -1454,6 +1812,9 @@
       </w:r>
     </w:p>
     <w:p>
+      <w:pPr>
+        <w:spacing w:after="0"/>
+      </w:pPr>
       <w:r>
         <w:t xml:space="preserve">  -Lijst (William) evt. inclusief </w:t>
       </w:r>
@@ -1467,11 +1828,17 @@
       </w:r>
     </w:p>
     <w:p>
+      <w:pPr>
+        <w:spacing w:after="0"/>
+      </w:pPr>
       <w:r>
         <w:t xml:space="preserve">  -Gebalanceerde boom (kiezen) (Erik)</w:t>
       </w:r>
     </w:p>
     <w:p>
+      <w:pPr>
+        <w:spacing w:after="0"/>
+      </w:pPr>
       <w:r>
         <w:t xml:space="preserve">  -</w:t>
       </w:r>
@@ -1484,76 +1851,128 @@
         <w:t xml:space="preserve"> (kiezen) (Gerben)</w:t>
       </w:r>
     </w:p>
-    <w:p/>
-    <w:p>
+    <w:p>
+      <w:pPr>
+        <w:spacing w:after="0"/>
+      </w:pPr>
+    </w:p>
+    <w:p>
+      <w:pPr>
+        <w:spacing w:after="0"/>
+      </w:pPr>
       <w:r>
         <w:t>Criteria:</w:t>
       </w:r>
     </w:p>
     <w:p>
+      <w:pPr>
+        <w:spacing w:after="0"/>
+      </w:pPr>
       <w:r>
         <w:t>-Snelheid op:</w:t>
       </w:r>
     </w:p>
     <w:p>
+      <w:pPr>
+        <w:spacing w:after="0"/>
+      </w:pPr>
       <w:r>
         <w:t xml:space="preserve">  -Opbouwen van datastructuur</w:t>
       </w:r>
     </w:p>
     <w:p>
+      <w:pPr>
+        <w:spacing w:after="0"/>
+      </w:pPr>
       <w:r>
         <w:t xml:space="preserve">  -Zoeken van een willekeurig getal in de datastructuur</w:t>
       </w:r>
     </w:p>
     <w:p>
+      <w:pPr>
+        <w:spacing w:after="0"/>
+      </w:pPr>
       <w:r>
         <w:t xml:space="preserve">  -Minimum/maximum opzoeken/verwijderen.</w:t>
       </w:r>
     </w:p>
     <w:p>
+      <w:pPr>
+        <w:spacing w:after="0"/>
+      </w:pPr>
       <w:r>
         <w:t xml:space="preserve">  -Toevoegen/Verwijderen</w:t>
       </w:r>
     </w:p>
-    <w:p/>
-    <w:p>
+    <w:p>
+      <w:pPr>
+        <w:spacing w:after="0"/>
+      </w:pPr>
+    </w:p>
+    <w:p>
+      <w:pPr>
+        <w:spacing w:after="0"/>
+      </w:pPr>
       <w:r>
         <w:t>Testdata:</w:t>
       </w:r>
     </w:p>
     <w:p>
+      <w:pPr>
+        <w:spacing w:after="0"/>
+      </w:pPr>
       <w:r>
         <w:t>- Grote invoer</w:t>
       </w:r>
     </w:p>
     <w:p>
+      <w:pPr>
+        <w:spacing w:after="0"/>
+      </w:pPr>
       <w:r>
         <w:t>- Kleine invoer</w:t>
       </w:r>
     </w:p>
     <w:p>
+      <w:pPr>
+        <w:spacing w:after="0"/>
+      </w:pPr>
       <w:r>
         <w:t>- Gesorteerd/ongesorteerd</w:t>
       </w:r>
     </w:p>
-    <w:p/>
-    <w:p>
+    <w:p>
+      <w:pPr>
+        <w:spacing w:after="0"/>
+      </w:pPr>
+    </w:p>
+    <w:p>
+      <w:pPr>
+        <w:spacing w:after="0"/>
+      </w:pPr>
       <w:r>
         <w:t>Scenario's</w:t>
       </w:r>
     </w:p>
     <w:p>
+      <w:pPr>
+        <w:spacing w:after="0"/>
+      </w:pPr>
       <w:r>
         <w:t>-Voor elke actie</w:t>
       </w:r>
     </w:p>
     <w:p>
+      <w:pPr>
+        <w:spacing w:after="0"/>
+      </w:pPr>
       <w:r>
         <w:t xml:space="preserve">  - Voor elke datastructuur</w:t>
       </w:r>
     </w:p>
     <w:p>
       <w:pPr>
+        <w:spacing w:after="0"/>
         <w:rPr>
           <w:lang w:val="en-GB"/>
         </w:rPr>
@@ -1606,6 +2025,7 @@
     </w:p>
     <w:p>
       <w:pPr>
+        <w:spacing w:after="0"/>
         <w:rPr>
           <w:lang w:val="en-GB"/>
         </w:rPr>
@@ -1636,7 +2056,7 @@
 </file>
 
 <file path=word/numbering.xml><?xml version="1.0" encoding="utf-8"?>
-<w:numbering xmlns:wpc="http://schemas.microsoft.com/office/word/2010/wordprocessingCanvas" xmlns:mc="http://schemas.openxmlformats.org/markup-compatibility/2006" xmlns:o="urn:schemas-microsoft-com:office:office" xmlns:r="http://schemas.openxmlformats.org/officeDocument/2006/relationships" xmlns:m="http://schemas.openxmlformats.org/officeDocument/2006/math" xmlns:v="urn:schemas-microsoft-com:vml" xmlns:wp14="http://schemas.microsoft.com/office/word/2010/wordprocessingDrawing" xmlns:wp="http://schemas.openxmlformats.org/drawingml/2006/wordprocessingDrawing" xmlns:w10="urn:schemas-microsoft-com:office:word" xmlns:w="http://schemas.openxmlformats.org/wordprocessingml/2006/main" xmlns:w14="http://schemas.microsoft.com/office/word/2010/wordml" xmlns:w15="http://schemas.microsoft.com/office/word/2012/wordml" xmlns:wpg="http://schemas.microsoft.com/office/word/2010/wordprocessingGroup" xmlns:wpi="http://schemas.microsoft.com/office/word/2010/wordprocessingInk" xmlns:wne="http://schemas.microsoft.com/office/word/2006/wordml" xmlns:wps="http://schemas.microsoft.com/office/word/2010/wordprocessingShape" mc:Ignorable="w14 w15 wp14">
+<w:numbering xmlns:ve="http://schemas.openxmlformats.org/markup-compatibility/2006" xmlns:o="urn:schemas-microsoft-com:office:office" xmlns:r="http://schemas.openxmlformats.org/officeDocument/2006/relationships" xmlns:m="http://schemas.openxmlformats.org/officeDocument/2006/math" xmlns:v="urn:schemas-microsoft-com:vml" xmlns:wp="http://schemas.openxmlformats.org/drawingml/2006/wordprocessingDrawing" xmlns:w10="urn:schemas-microsoft-com:office:word" xmlns:w="http://schemas.openxmlformats.org/wordprocessingml/2006/main" xmlns:wne="http://schemas.microsoft.com/office/word/2006/wordml">
   <w:abstractNum w:abstractNumId="0">
     <w:nsid w:val="37FE3B56"/>
     <w:multiLevelType w:val="hybridMultilevel"/>
@@ -1733,7 +2153,7 @@
 </file>
 
 <file path=word/styles.xml><?xml version="1.0" encoding="utf-8"?>
-<w:styles xmlns:mc="http://schemas.openxmlformats.org/markup-compatibility/2006" xmlns:r="http://schemas.openxmlformats.org/officeDocument/2006/relationships" xmlns:w="http://schemas.openxmlformats.org/wordprocessingml/2006/main" xmlns:w14="http://schemas.microsoft.com/office/word/2010/wordml" xmlns:w15="http://schemas.microsoft.com/office/word/2012/wordml" mc:Ignorable="w14 w15">
+<w:styles xmlns:r="http://schemas.openxmlformats.org/officeDocument/2006/relationships" xmlns:w="http://schemas.openxmlformats.org/wordprocessingml/2006/main">
   <w:docDefaults>
     <w:rPrDefault>
       <w:rPr>
@@ -1749,378 +2169,144 @@
       </w:pPr>
     </w:pPrDefault>
   </w:docDefaults>
-  <w:latentStyles w:defLockedState="0" w:defUIPriority="99" w:defSemiHidden="0" w:defUnhideWhenUsed="0" w:defQFormat="0" w:count="371">
-    <w:lsdException w:name="Normal" w:uiPriority="0" w:qFormat="1"/>
-    <w:lsdException w:name="heading 1" w:uiPriority="9" w:qFormat="1"/>
-    <w:lsdException w:name="heading 2" w:semiHidden="1" w:uiPriority="9" w:unhideWhenUsed="1" w:qFormat="1"/>
-    <w:lsdException w:name="heading 3" w:semiHidden="1" w:uiPriority="9" w:unhideWhenUsed="1" w:qFormat="1"/>
-    <w:lsdException w:name="heading 4" w:semiHidden="1" w:uiPriority="9" w:unhideWhenUsed="1" w:qFormat="1"/>
-    <w:lsdException w:name="heading 5" w:semiHidden="1" w:uiPriority="9" w:unhideWhenUsed="1" w:qFormat="1"/>
-    <w:lsdException w:name="heading 6" w:semiHidden="1" w:uiPriority="9" w:unhideWhenUsed="1" w:qFormat="1"/>
-    <w:lsdException w:name="heading 7" w:semiHidden="1" w:uiPriority="9" w:unhideWhenUsed="1" w:qFormat="1"/>
-    <w:lsdException w:name="heading 8" w:semiHidden="1" w:uiPriority="9" w:unhideWhenUsed="1" w:qFormat="1"/>
-    <w:lsdException w:name="heading 9" w:semiHidden="1" w:uiPriority="9" w:unhideWhenUsed="1" w:qFormat="1"/>
-    <w:lsdException w:name="index 1" w:semiHidden="1" w:unhideWhenUsed="1"/>
-    <w:lsdException w:name="index 2" w:semiHidden="1" w:unhideWhenUsed="1"/>
-    <w:lsdException w:name="index 3" w:semiHidden="1" w:unhideWhenUsed="1"/>
-    <w:lsdException w:name="index 4" w:semiHidden="1" w:unhideWhenUsed="1"/>
-    <w:lsdException w:name="index 5" w:semiHidden="1" w:unhideWhenUsed="1"/>
-    <w:lsdException w:name="index 6" w:semiHidden="1" w:unhideWhenUsed="1"/>
-    <w:lsdException w:name="index 7" w:semiHidden="1" w:unhideWhenUsed="1"/>
-    <w:lsdException w:name="index 8" w:semiHidden="1" w:unhideWhenUsed="1"/>
-    <w:lsdException w:name="index 9" w:semiHidden="1" w:unhideWhenUsed="1"/>
-    <w:lsdException w:name="toc 1" w:semiHidden="1" w:uiPriority="39" w:unhideWhenUsed="1"/>
-    <w:lsdException w:name="toc 2" w:semiHidden="1" w:uiPriority="39" w:unhideWhenUsed="1"/>
-    <w:lsdException w:name="toc 3" w:semiHidden="1" w:uiPriority="39" w:unhideWhenUsed="1"/>
-    <w:lsdException w:name="toc 4" w:semiHidden="1" w:uiPriority="39" w:unhideWhenUsed="1"/>
-    <w:lsdException w:name="toc 5" w:semiHidden="1" w:uiPriority="39" w:unhideWhenUsed="1"/>
-    <w:lsdException w:name="toc 6" w:semiHidden="1" w:uiPriority="39" w:unhideWhenUsed="1"/>
-    <w:lsdException w:name="toc 7" w:semiHidden="1" w:uiPriority="39" w:unhideWhenUsed="1"/>
-    <w:lsdException w:name="toc 8" w:semiHidden="1" w:uiPriority="39" w:unhideWhenUsed="1"/>
-    <w:lsdException w:name="toc 9" w:semiHidden="1" w:uiPriority="39" w:unhideWhenUsed="1"/>
-    <w:lsdException w:name="Normal Indent" w:semiHidden="1" w:unhideWhenUsed="1"/>
-    <w:lsdException w:name="footnote text" w:semiHidden="1" w:unhideWhenUsed="1"/>
-    <w:lsdException w:name="annotation text" w:semiHidden="1" w:unhideWhenUsed="1"/>
-    <w:lsdException w:name="header" w:semiHidden="1" w:unhideWhenUsed="1"/>
-    <w:lsdException w:name="footer" w:semiHidden="1" w:unhideWhenUsed="1"/>
-    <w:lsdException w:name="index heading" w:semiHidden="1" w:unhideWhenUsed="1"/>
-    <w:lsdException w:name="caption" w:semiHidden="1" w:uiPriority="35" w:unhideWhenUsed="1" w:qFormat="1"/>
-    <w:lsdException w:name="table of figures" w:semiHidden="1" w:unhideWhenUsed="1"/>
-    <w:lsdException w:name="envelope address" w:semiHidden="1" w:unhideWhenUsed="1"/>
-    <w:lsdException w:name="envelope return" w:semiHidden="1" w:unhideWhenUsed="1"/>
-    <w:lsdException w:name="footnote reference" w:semiHidden="1" w:unhideWhenUsed="1"/>
-    <w:lsdException w:name="annotation reference" w:semiHidden="1" w:unhideWhenUsed="1"/>
-    <w:lsdException w:name="line number" w:semiHidden="1" w:unhideWhenUsed="1"/>
-    <w:lsdException w:name="page number" w:semiHidden="1" w:unhideWhenUsed="1"/>
-    <w:lsdException w:name="endnote reference" w:semiHidden="1" w:unhideWhenUsed="1"/>
-    <w:lsdException w:name="endnote text" w:semiHidden="1" w:unhideWhenUsed="1"/>
-    <w:lsdException w:name="table of authorities" w:semiHidden="1" w:unhideWhenUsed="1"/>
-    <w:lsdException w:name="macro" w:semiHidden="1" w:unhideWhenUsed="1"/>
-    <w:lsdException w:name="toa heading" w:semiHidden="1" w:unhideWhenUsed="1"/>
-    <w:lsdException w:name="List" w:semiHidden="1" w:unhideWhenUsed="1"/>
-    <w:lsdException w:name="List Bullet" w:semiHidden="1" w:unhideWhenUsed="1"/>
-    <w:lsdException w:name="List Number" w:semiHidden="1" w:unhideWhenUsed="1"/>
-    <w:lsdException w:name="List 2" w:semiHidden="1" w:unhideWhenUsed="1"/>
-    <w:lsdException w:name="List 3" w:semiHidden="1" w:unhideWhenUsed="1"/>
-    <w:lsdException w:name="List 4" w:semiHidden="1" w:unhideWhenUsed="1"/>
-    <w:lsdException w:name="List 5" w:semiHidden="1" w:unhideWhenUsed="1"/>
-    <w:lsdException w:name="List Bullet 2" w:semiHidden="1" w:unhideWhenUsed="1"/>
-    <w:lsdException w:name="List Bullet 3" w:semiHidden="1" w:unhideWhenUsed="1"/>
-    <w:lsdException w:name="List Bullet 4" w:semiHidden="1" w:unhideWhenUsed="1"/>
-    <w:lsdException w:name="List Bullet 5" w:semiHidden="1" w:unhideWhenUsed="1"/>
-    <w:lsdException w:name="List Number 2" w:semiHidden="1" w:unhideWhenUsed="1"/>
-    <w:lsdException w:name="List Number 3" w:semiHidden="1" w:unhideWhenUsed="1"/>
-    <w:lsdException w:name="List Number 4" w:semiHidden="1" w:unhideWhenUsed="1"/>
-    <w:lsdException w:name="List Number 5" w:semiHidden="1" w:unhideWhenUsed="1"/>
-    <w:lsdException w:name="Title" w:uiPriority="10" w:qFormat="1"/>
-    <w:lsdException w:name="Closing" w:semiHidden="1" w:unhideWhenUsed="1"/>
-    <w:lsdException w:name="Signature" w:semiHidden="1" w:unhideWhenUsed="1"/>
-    <w:lsdException w:name="Default Paragraph Font" w:semiHidden="1" w:uiPriority="1" w:unhideWhenUsed="1"/>
-    <w:lsdException w:name="Body Text" w:semiHidden="1" w:unhideWhenUsed="1"/>
-    <w:lsdException w:name="Body Text Indent" w:semiHidden="1" w:unhideWhenUsed="1"/>
-    <w:lsdException w:name="List Continue" w:semiHidden="1" w:unhideWhenUsed="1"/>
-    <w:lsdException w:name="List Continue 2" w:semiHidden="1" w:unhideWhenUsed="1"/>
-    <w:lsdException w:name="List Continue 3" w:semiHidden="1" w:unhideWhenUsed="1"/>
-    <w:lsdException w:name="List Continue 4" w:semiHidden="1" w:unhideWhenUsed="1"/>
-    <w:lsdException w:name="List Continue 5" w:semiHidden="1" w:unhideWhenUsed="1"/>
-    <w:lsdException w:name="Message Header" w:semiHidden="1" w:unhideWhenUsed="1"/>
-    <w:lsdException w:name="Subtitle" w:uiPriority="11" w:qFormat="1"/>
-    <w:lsdException w:name="Salutation" w:semiHidden="1" w:unhideWhenUsed="1"/>
-    <w:lsdException w:name="Date" w:semiHidden="1" w:unhideWhenUsed="1"/>
-    <w:lsdException w:name="Body Text First Indent" w:semiHidden="1" w:unhideWhenUsed="1"/>
-    <w:lsdException w:name="Body Text First Indent 2" w:semiHidden="1" w:unhideWhenUsed="1"/>
-    <w:lsdException w:name="Note Heading" w:semiHidden="1" w:unhideWhenUsed="1"/>
-    <w:lsdException w:name="Body Text 2" w:semiHidden="1" w:unhideWhenUsed="1"/>
-    <w:lsdException w:name="Body Text 3" w:semiHidden="1" w:unhideWhenUsed="1"/>
-    <w:lsdException w:name="Body Text Indent 2" w:semiHidden="1" w:unhideWhenUsed="1"/>
-    <w:lsdException w:name="Body Text Indent 3" w:semiHidden="1" w:unhideWhenUsed="1"/>
-    <w:lsdException w:name="Block Text" w:semiHidden="1" w:unhideWhenUsed="1"/>
-    <w:lsdException w:name="Hyperlink" w:semiHidden="1" w:unhideWhenUsed="1"/>
-    <w:lsdException w:name="FollowedHyperlink" w:semiHidden="1" w:unhideWhenUsed="1"/>
-    <w:lsdException w:name="Strong" w:uiPriority="22" w:qFormat="1"/>
-    <w:lsdException w:name="Emphasis" w:uiPriority="20" w:qFormat="1"/>
-    <w:lsdException w:name="Document Map" w:semiHidden="1" w:unhideWhenUsed="1"/>
-    <w:lsdException w:name="Plain Text" w:semiHidden="1" w:unhideWhenUsed="1"/>
-    <w:lsdException w:name="E-mail Signature" w:semiHidden="1" w:unhideWhenUsed="1"/>
-    <w:lsdException w:name="HTML Top of Form" w:semiHidden="1" w:unhideWhenUsed="1"/>
-    <w:lsdException w:name="HTML Bottom of Form" w:semiHidden="1" w:unhideWhenUsed="1"/>
-    <w:lsdException w:name="Normal (Web)" w:semiHidden="1" w:unhideWhenUsed="1"/>
-    <w:lsdException w:name="HTML Acronym" w:semiHidden="1" w:unhideWhenUsed="1"/>
-    <w:lsdException w:name="HTML Address" w:semiHidden="1" w:unhideWhenUsed="1"/>
-    <w:lsdException w:name="HTML Cite" w:semiHidden="1" w:unhideWhenUsed="1"/>
-    <w:lsdException w:name="HTML Code" w:semiHidden="1" w:unhideWhenUsed="1"/>
-    <w:lsdException w:name="HTML Definition" w:semiHidden="1" w:unhideWhenUsed="1"/>
-    <w:lsdException w:name="HTML Keyboard" w:semiHidden="1" w:unhideWhenUsed="1"/>
-    <w:lsdException w:name="HTML Preformatted" w:semiHidden="1" w:unhideWhenUsed="1"/>
-    <w:lsdException w:name="HTML Sample" w:semiHidden="1" w:unhideWhenUsed="1"/>
-    <w:lsdException w:name="HTML Typewriter" w:semiHidden="1" w:unhideWhenUsed="1"/>
-    <w:lsdException w:name="HTML Variable" w:semiHidden="1" w:unhideWhenUsed="1"/>
-    <w:lsdException w:name="Normal Table" w:semiHidden="1" w:unhideWhenUsed="1"/>
-    <w:lsdException w:name="annotation subject" w:semiHidden="1" w:unhideWhenUsed="1"/>
-    <w:lsdException w:name="No List" w:semiHidden="1" w:unhideWhenUsed="1"/>
-    <w:lsdException w:name="Outline List 1" w:semiHidden="1" w:unhideWhenUsed="1"/>
-    <w:lsdException w:name="Outline List 2" w:semiHidden="1" w:unhideWhenUsed="1"/>
-    <w:lsdException w:name="Outline List 3" w:semiHidden="1" w:unhideWhenUsed="1"/>
-    <w:lsdException w:name="Table Simple 1" w:semiHidden="1" w:unhideWhenUsed="1"/>
-    <w:lsdException w:name="Table Simple 2" w:semiHidden="1" w:unhideWhenUsed="1"/>
-    <w:lsdException w:name="Table Simple 3" w:semiHidden="1" w:unhideWhenUsed="1"/>
-    <w:lsdException w:name="Table Classic 1" w:semiHidden="1" w:unhideWhenUsed="1"/>
-    <w:lsdException w:name="Table Classic 2" w:semiHidden="1" w:unhideWhenUsed="1"/>
-    <w:lsdException w:name="Table Classic 3" w:semiHidden="1" w:unhideWhenUsed="1"/>
-    <w:lsdException w:name="Table Classic 4" w:semiHidden="1" w:unhideWhenUsed="1"/>
-    <w:lsdException w:name="Table Colorful 1" w:semiHidden="1" w:unhideWhenUsed="1"/>
-    <w:lsdException w:name="Table Colorful 2" w:semiHidden="1" w:unhideWhenUsed="1"/>
-    <w:lsdException w:name="Table Colorful 3" w:semiHidden="1" w:unhideWhenUsed="1"/>
-    <w:lsdException w:name="Table Columns 1" w:semiHidden="1" w:unhideWhenUsed="1"/>
-    <w:lsdException w:name="Table Columns 2" w:semiHidden="1" w:unhideWhenUsed="1"/>
-    <w:lsdException w:name="Table Columns 3" w:semiHidden="1" w:unhideWhenUsed="1"/>
-    <w:lsdException w:name="Table Columns 4" w:semiHidden="1" w:unhideWhenUsed="1"/>
-    <w:lsdException w:name="Table Columns 5" w:semiHidden="1" w:unhideWhenUsed="1"/>
-    <w:lsdException w:name="Table Grid 1" w:semiHidden="1" w:unhideWhenUsed="1"/>
-    <w:lsdException w:name="Table Grid 2" w:semiHidden="1" w:unhideWhenUsed="1"/>
-    <w:lsdException w:name="Table Grid 3" w:semiHidden="1" w:unhideWhenUsed="1"/>
-    <w:lsdException w:name="Table Grid 4" w:semiHidden="1" w:unhideWhenUsed="1"/>
-    <w:lsdException w:name="Table Grid 5" w:semiHidden="1" w:unhideWhenUsed="1"/>
-    <w:lsdException w:name="Table Grid 6" w:semiHidden="1" w:unhideWhenUsed="1"/>
-    <w:lsdException w:name="Table Grid 7" w:semiHidden="1" w:unhideWhenUsed="1"/>
-    <w:lsdException w:name="Table Grid 8" w:semiHidden="1" w:unhideWhenUsed="1"/>
-    <w:lsdException w:name="Table List 1" w:semiHidden="1" w:unhideWhenUsed="1"/>
-    <w:lsdException w:name="Table List 2" w:semiHidden="1" w:unhideWhenUsed="1"/>
-    <w:lsdException w:name="Table List 3" w:semiHidden="1" w:unhideWhenUsed="1"/>
-    <w:lsdException w:name="Table List 4" w:semiHidden="1" w:unhideWhenUsed="1"/>
-    <w:lsdException w:name="Table List 5" w:semiHidden="1" w:unhideWhenUsed="1"/>
-    <w:lsdException w:name="Table List 6" w:semiHidden="1" w:unhideWhenUsed="1"/>
-    <w:lsdException w:name="Table List 7" w:semiHidden="1" w:unhideWhenUsed="1"/>
-    <w:lsdException w:name="Table List 8" w:semiHidden="1" w:unhideWhenUsed="1"/>
-    <w:lsdException w:name="Table 3D effects 1" w:semiHidden="1" w:unhideWhenUsed="1"/>
-    <w:lsdException w:name="Table 3D effects 2" w:semiHidden="1" w:unhideWhenUsed="1"/>
-    <w:lsdException w:name="Table 3D effects 3" w:semiHidden="1" w:unhideWhenUsed="1"/>
-    <w:lsdException w:name="Table Contemporary" w:semiHidden="1" w:unhideWhenUsed="1"/>
-    <w:lsdException w:name="Table Elegant" w:semiHidden="1" w:unhideWhenUsed="1"/>
-    <w:lsdException w:name="Table Professional" w:semiHidden="1" w:unhideWhenUsed="1"/>
-    <w:lsdException w:name="Table Subtle 1" w:semiHidden="1" w:unhideWhenUsed="1"/>
-    <w:lsdException w:name="Table Subtle 2" w:semiHidden="1" w:unhideWhenUsed="1"/>
-    <w:lsdException w:name="Table Web 1" w:semiHidden="1" w:unhideWhenUsed="1"/>
-    <w:lsdException w:name="Table Web 2" w:semiHidden="1" w:unhideWhenUsed="1"/>
-    <w:lsdException w:name="Table Web 3" w:semiHidden="1" w:unhideWhenUsed="1"/>
-    <w:lsdException w:name="Balloon Text" w:semiHidden="1" w:unhideWhenUsed="1"/>
-    <w:lsdException w:name="Table Grid" w:uiPriority="39"/>
-    <w:lsdException w:name="Table Theme" w:semiHidden="1" w:unhideWhenUsed="1"/>
-    <w:lsdException w:name="Placeholder Text" w:semiHidden="1"/>
-    <w:lsdException w:name="No Spacing" w:uiPriority="1" w:qFormat="1"/>
-    <w:lsdException w:name="Light Shading" w:uiPriority="60"/>
-    <w:lsdException w:name="Light List" w:uiPriority="61"/>
-    <w:lsdException w:name="Light Grid" w:uiPriority="62"/>
-    <w:lsdException w:name="Medium Shading 1" w:uiPriority="63"/>
-    <w:lsdException w:name="Medium Shading 2" w:uiPriority="64"/>
-    <w:lsdException w:name="Medium List 1" w:uiPriority="65"/>
-    <w:lsdException w:name="Medium List 2" w:uiPriority="66"/>
-    <w:lsdException w:name="Medium Grid 1" w:uiPriority="67"/>
-    <w:lsdException w:name="Medium Grid 2" w:uiPriority="68"/>
-    <w:lsdException w:name="Medium Grid 3" w:uiPriority="69"/>
-    <w:lsdException w:name="Dark List" w:uiPriority="70"/>
-    <w:lsdException w:name="Colorful Shading" w:uiPriority="71"/>
-    <w:lsdException w:name="Colorful List" w:uiPriority="72"/>
-    <w:lsdException w:name="Colorful Grid" w:uiPriority="73"/>
-    <w:lsdException w:name="Light Shading Accent 1" w:uiPriority="60"/>
-    <w:lsdException w:name="Light List Accent 1" w:uiPriority="61"/>
-    <w:lsdException w:name="Light Grid Accent 1" w:uiPriority="62"/>
-    <w:lsdException w:name="Medium Shading 1 Accent 1" w:uiPriority="63"/>
-    <w:lsdException w:name="Medium Shading 2 Accent 1" w:uiPriority="64"/>
-    <w:lsdException w:name="Medium List 1 Accent 1" w:uiPriority="65"/>
-    <w:lsdException w:name="Revision" w:semiHidden="1"/>
-    <w:lsdException w:name="List Paragraph" w:uiPriority="34" w:qFormat="1"/>
-    <w:lsdException w:name="Quote" w:uiPriority="29" w:qFormat="1"/>
-    <w:lsdException w:name="Intense Quote" w:uiPriority="30" w:qFormat="1"/>
-    <w:lsdException w:name="Medium List 2 Accent 1" w:uiPriority="66"/>
-    <w:lsdException w:name="Medium Grid 1 Accent 1" w:uiPriority="67"/>
-    <w:lsdException w:name="Medium Grid 2 Accent 1" w:uiPriority="68"/>
-    <w:lsdException w:name="Medium Grid 3 Accent 1" w:uiPriority="69"/>
-    <w:lsdException w:name="Dark List Accent 1" w:uiPriority="70"/>
-    <w:lsdException w:name="Colorful Shading Accent 1" w:uiPriority="71"/>
-    <w:lsdException w:name="Colorful List Accent 1" w:uiPriority="72"/>
-    <w:lsdException w:name="Colorful Grid Accent 1" w:uiPriority="73"/>
-    <w:lsdException w:name="Light Shading Accent 2" w:uiPriority="60"/>
-    <w:lsdException w:name="Light List Accent 2" w:uiPriority="61"/>
-    <w:lsdException w:name="Light Grid Accent 2" w:uiPriority="62"/>
-    <w:lsdException w:name="Medium Shading 1 Accent 2" w:uiPriority="63"/>
-    <w:lsdException w:name="Medium Shading 2 Accent 2" w:uiPriority="64"/>
-    <w:lsdException w:name="Medium List 1 Accent 2" w:uiPriority="65"/>
-    <w:lsdException w:name="Medium List 2 Accent 2" w:uiPriority="66"/>
-    <w:lsdException w:name="Medium Grid 1 Accent 2" w:uiPriority="67"/>
-    <w:lsdException w:name="Medium Grid 2 Accent 2" w:uiPriority="68"/>
-    <w:lsdException w:name="Medium Grid 3 Accent 2" w:uiPriority="69"/>
-    <w:lsdException w:name="Dark List Accent 2" w:uiPriority="70"/>
-    <w:lsdException w:name="Colorful Shading Accent 2" w:uiPriority="71"/>
-    <w:lsdException w:name="Colorful List Accent 2" w:uiPriority="72"/>
-    <w:lsdException w:name="Colorful Grid Accent 2" w:uiPriority="73"/>
-    <w:lsdException w:name="Light Shading Accent 3" w:uiPriority="60"/>
-    <w:lsdException w:name="Light List Accent 3" w:uiPriority="61"/>
-    <w:lsdException w:name="Light Grid Accent 3" w:uiPriority="62"/>
-    <w:lsdException w:name="Medium Shading 1 Accent 3" w:uiPriority="63"/>
-    <w:lsdException w:name="Medium Shading 2 Accent 3" w:uiPriority="64"/>
-    <w:lsdException w:name="Medium List 1 Accent 3" w:uiPriority="65"/>
-    <w:lsdException w:name="Medium List 2 Accent 3" w:uiPriority="66"/>
-    <w:lsdException w:name="Medium Grid 1 Accent 3" w:uiPriority="67"/>
-    <w:lsdException w:name="Medium Grid 2 Accent 3" w:uiPriority="68"/>
-    <w:lsdException w:name="Medium Grid 3 Accent 3" w:uiPriority="69"/>
-    <w:lsdException w:name="Dark List Accent 3" w:uiPriority="70"/>
-    <w:lsdException w:name="Colorful Shading Accent 3" w:uiPriority="71"/>
-    <w:lsdException w:name="Colorful List Accent 3" w:uiPriority="72"/>
-    <w:lsdException w:name="Colorful Grid Accent 3" w:uiPriority="73"/>
-    <w:lsdException w:name="Light Shading Accent 4" w:uiPriority="60"/>
-    <w:lsdException w:name="Light List Accent 4" w:uiPriority="61"/>
-    <w:lsdException w:name="Light Grid Accent 4" w:uiPriority="62"/>
-    <w:lsdException w:name="Medium Shading 1 Accent 4" w:uiPriority="63"/>
-    <w:lsdException w:name="Medium Shading 2 Accent 4" w:uiPriority="64"/>
-    <w:lsdException w:name="Medium List 1 Accent 4" w:uiPriority="65"/>
-    <w:lsdException w:name="Medium List 2 Accent 4" w:uiPriority="66"/>
-    <w:lsdException w:name="Medium Grid 1 Accent 4" w:uiPriority="67"/>
-    <w:lsdException w:name="Medium Grid 2 Accent 4" w:uiPriority="68"/>
-    <w:lsdException w:name="Medium Grid 3 Accent 4" w:uiPriority="69"/>
-    <w:lsdException w:name="Dark List Accent 4" w:uiPriority="70"/>
-    <w:lsdException w:name="Colorful Shading Accent 4" w:uiPriority="71"/>
-    <w:lsdException w:name="Colorful List Accent 4" w:uiPriority="72"/>
-    <w:lsdException w:name="Colorful Grid Accent 4" w:uiPriority="73"/>
-    <w:lsdException w:name="Light Shading Accent 5" w:uiPriority="60"/>
-    <w:lsdException w:name="Light List Accent 5" w:uiPriority="61"/>
-    <w:lsdException w:name="Light Grid Accent 5" w:uiPriority="62"/>
-    <w:lsdException w:name="Medium Shading 1 Accent 5" w:uiPriority="63"/>
-    <w:lsdException w:name="Medium Shading 2 Accent 5" w:uiPriority="64"/>
-    <w:lsdException w:name="Medium List 1 Accent 5" w:uiPriority="65"/>
-    <w:lsdException w:name="Medium List 2 Accent 5" w:uiPriority="66"/>
-    <w:lsdException w:name="Medium Grid 1 Accent 5" w:uiPriority="67"/>
-    <w:lsdException w:name="Medium Grid 2 Accent 5" w:uiPriority="68"/>
-    <w:lsdException w:name="Medium Grid 3 Accent 5" w:uiPriority="69"/>
-    <w:lsdException w:name="Dark List Accent 5" w:uiPriority="70"/>
-    <w:lsdException w:name="Colorful Shading Accent 5" w:uiPriority="71"/>
-    <w:lsdException w:name="Colorful List Accent 5" w:uiPriority="72"/>
-    <w:lsdException w:name="Colorful Grid Accent 5" w:uiPriority="73"/>
-    <w:lsdException w:name="Light Shading Accent 6" w:uiPriority="60"/>
-    <w:lsdException w:name="Light List Accent 6" w:uiPriority="61"/>
-    <w:lsdException w:name="Light Grid Accent 6" w:uiPriority="62"/>
-    <w:lsdException w:name="Medium Shading 1 Accent 6" w:uiPriority="63"/>
-    <w:lsdException w:name="Medium Shading 2 Accent 6" w:uiPriority="64"/>
-    <w:lsdException w:name="Medium List 1 Accent 6" w:uiPriority="65"/>
-    <w:lsdException w:name="Medium List 2 Accent 6" w:uiPriority="66"/>
-    <w:lsdException w:name="Medium Grid 1 Accent 6" w:uiPriority="67"/>
-    <w:lsdException w:name="Medium Grid 2 Accent 6" w:uiPriority="68"/>
-    <w:lsdException w:name="Medium Grid 3 Accent 6" w:uiPriority="69"/>
-    <w:lsdException w:name="Dark List Accent 6" w:uiPriority="70"/>
-    <w:lsdException w:name="Colorful Shading Accent 6" w:uiPriority="71"/>
-    <w:lsdException w:name="Colorful List Accent 6" w:uiPriority="72"/>
-    <w:lsdException w:name="Colorful Grid Accent 6" w:uiPriority="73"/>
-    <w:lsdException w:name="Subtle Emphasis" w:uiPriority="19" w:qFormat="1"/>
-    <w:lsdException w:name="Intense Emphasis" w:uiPriority="21" w:qFormat="1"/>
-    <w:lsdException w:name="Subtle Reference" w:uiPriority="31" w:qFormat="1"/>
-    <w:lsdException w:name="Intense Reference" w:uiPriority="32" w:qFormat="1"/>
-    <w:lsdException w:name="Book Title" w:uiPriority="33" w:qFormat="1"/>
-    <w:lsdException w:name="Bibliography" w:semiHidden="1" w:uiPriority="37" w:unhideWhenUsed="1"/>
-    <w:lsdException w:name="TOC Heading" w:semiHidden="1" w:uiPriority="39" w:unhideWhenUsed="1" w:qFormat="1"/>
-    <w:lsdException w:name="Plain Table 1" w:uiPriority="41"/>
-    <w:lsdException w:name="Plain Table 2" w:uiPriority="42"/>
-    <w:lsdException w:name="Plain Table 3" w:uiPriority="43"/>
-    <w:lsdException w:name="Plain Table 4" w:uiPriority="44"/>
-    <w:lsdException w:name="Plain Table 5" w:uiPriority="45"/>
-    <w:lsdException w:name="Grid Table Light" w:uiPriority="40"/>
-    <w:lsdException w:name="Grid Table 1 Light" w:uiPriority="46"/>
-    <w:lsdException w:name="Grid Table 2" w:uiPriority="47"/>
-    <w:lsdException w:name="Grid Table 3" w:uiPriority="48"/>
-    <w:lsdException w:name="Grid Table 4" w:uiPriority="49"/>
-    <w:lsdException w:name="Grid Table 5 Dark" w:uiPriority="50"/>
-    <w:lsdException w:name="Grid Table 6 Colorful" w:uiPriority="51"/>
-    <w:lsdException w:name="Grid Table 7 Colorful" w:uiPriority="52"/>
-    <w:lsdException w:name="Grid Table 1 Light Accent 1" w:uiPriority="46"/>
-    <w:lsdException w:name="Grid Table 2 Accent 1" w:uiPriority="47"/>
-    <w:lsdException w:name="Grid Table 3 Accent 1" w:uiPriority="48"/>
-    <w:lsdException w:name="Grid Table 4 Accent 1" w:uiPriority="49"/>
-    <w:lsdException w:name="Grid Table 5 Dark Accent 1" w:uiPriority="50"/>
-    <w:lsdException w:name="Grid Table 6 Colorful Accent 1" w:uiPriority="51"/>
-    <w:lsdException w:name="Grid Table 7 Colorful Accent 1" w:uiPriority="52"/>
-    <w:lsdException w:name="Grid Table 1 Light Accent 2" w:uiPriority="46"/>
-    <w:lsdException w:name="Grid Table 2 Accent 2" w:uiPriority="47"/>
-    <w:lsdException w:name="Grid Table 3 Accent 2" w:uiPriority="48"/>
-    <w:lsdException w:name="Grid Table 4 Accent 2" w:uiPriority="49"/>
-    <w:lsdException w:name="Grid Table 5 Dark Accent 2" w:uiPriority="50"/>
-    <w:lsdException w:name="Grid Table 6 Colorful Accent 2" w:uiPriority="51"/>
-    <w:lsdException w:name="Grid Table 7 Colorful Accent 2" w:uiPriority="52"/>
-    <w:lsdException w:name="Grid Table 1 Light Accent 3" w:uiPriority="46"/>
-    <w:lsdException w:name="Grid Table 2 Accent 3" w:uiPriority="47"/>
-    <w:lsdException w:name="Grid Table 3 Accent 3" w:uiPriority="48"/>
-    <w:lsdException w:name="Grid Table 4 Accent 3" w:uiPriority="49"/>
-    <w:lsdException w:name="Grid Table 5 Dark Accent 3" w:uiPriority="50"/>
-    <w:lsdException w:name="Grid Table 6 Colorful Accent 3" w:uiPriority="51"/>
-    <w:lsdException w:name="Grid Table 7 Colorful Accent 3" w:uiPriority="52"/>
-    <w:lsdException w:name="Grid Table 1 Light Accent 4" w:uiPriority="46"/>
-    <w:lsdException w:name="Grid Table 2 Accent 4" w:uiPriority="47"/>
-    <w:lsdException w:name="Grid Table 3 Accent 4" w:uiPriority="48"/>
-    <w:lsdException w:name="Grid Table 4 Accent 4" w:uiPriority="49"/>
-    <w:lsdException w:name="Grid Table 5 Dark Accent 4" w:uiPriority="50"/>
-    <w:lsdException w:name="Grid Table 6 Colorful Accent 4" w:uiPriority="51"/>
-    <w:lsdException w:name="Grid Table 7 Colorful Accent 4" w:uiPriority="52"/>
-    <w:lsdException w:name="Grid Table 1 Light Accent 5" w:uiPriority="46"/>
-    <w:lsdException w:name="Grid Table 2 Accent 5" w:uiPriority="47"/>
-    <w:lsdException w:name="Grid Table 3 Accent 5" w:uiPriority="48"/>
-    <w:lsdException w:name="Grid Table 4 Accent 5" w:uiPriority="49"/>
-    <w:lsdException w:name="Grid Table 5 Dark Accent 5" w:uiPriority="50"/>
-    <w:lsdException w:name="Grid Table 6 Colorful Accent 5" w:uiPriority="51"/>
-    <w:lsdException w:name="Grid Table 7 Colorful Accent 5" w:uiPriority="52"/>
-    <w:lsdException w:name="Grid Table 1 Light Accent 6" w:uiPriority="46"/>
-    <w:lsdException w:name="Grid Table 2 Accent 6" w:uiPriority="47"/>
-    <w:lsdException w:name="Grid Table 3 Accent 6" w:uiPriority="48"/>
-    <w:lsdException w:name="Grid Table 4 Accent 6" w:uiPriority="49"/>
-    <w:lsdException w:name="Grid Table 5 Dark Accent 6" w:uiPriority="50"/>
-    <w:lsdException w:name="Grid Table 6 Colorful Accent 6" w:uiPriority="51"/>
-    <w:lsdException w:name="Grid Table 7 Colorful Accent 6" w:uiPriority="52"/>
-    <w:lsdException w:name="List Table 1 Light" w:uiPriority="46"/>
-    <w:lsdException w:name="List Table 2" w:uiPriority="47"/>
-    <w:lsdException w:name="List Table 3" w:uiPriority="48"/>
-    <w:lsdException w:name="List Table 4" w:uiPriority="49"/>
-    <w:lsdException w:name="List Table 5 Dark" w:uiPriority="50"/>
-    <w:lsdException w:name="List Table 6 Colorful" w:uiPriority="51"/>
-    <w:lsdException w:name="List Table 7 Colorful" w:uiPriority="52"/>
-    <w:lsdException w:name="List Table 1 Light Accent 1" w:uiPriority="46"/>
-    <w:lsdException w:name="List Table 2 Accent 1" w:uiPriority="47"/>
-    <w:lsdException w:name="List Table 3 Accent 1" w:uiPriority="48"/>
-    <w:lsdException w:name="List Table 4 Accent 1" w:uiPriority="49"/>
-    <w:lsdException w:name="List Table 5 Dark Accent 1" w:uiPriority="50"/>
-    <w:lsdException w:name="List Table 6 Colorful Accent 1" w:uiPriority="51"/>
-    <w:lsdException w:name="List Table 7 Colorful Accent 1" w:uiPriority="52"/>
-    <w:lsdException w:name="List Table 1 Light Accent 2" w:uiPriority="46"/>
-    <w:lsdException w:name="List Table 2 Accent 2" w:uiPriority="47"/>
-    <w:lsdException w:name="List Table 3 Accent 2" w:uiPriority="48"/>
-    <w:lsdException w:name="List Table 4 Accent 2" w:uiPriority="49"/>
-    <w:lsdException w:name="List Table 5 Dark Accent 2" w:uiPriority="50"/>
-    <w:lsdException w:name="List Table 6 Colorful Accent 2" w:uiPriority="51"/>
-    <w:lsdException w:name="List Table 7 Colorful Accent 2" w:uiPriority="52"/>
-    <w:lsdException w:name="List Table 1 Light Accent 3" w:uiPriority="46"/>
-    <w:lsdException w:name="List Table 2 Accent 3" w:uiPriority="47"/>
-    <w:lsdException w:name="List Table 3 Accent 3" w:uiPriority="48"/>
-    <w:lsdException w:name="List Table 4 Accent 3" w:uiPriority="49"/>
-    <w:lsdException w:name="List Table 5 Dark Accent 3" w:uiPriority="50"/>
-    <w:lsdException w:name="List Table 6 Colorful Accent 3" w:uiPriority="51"/>
-    <w:lsdException w:name="List Table 7 Colorful Accent 3" w:uiPriority="52"/>
-    <w:lsdException w:name="List Table 1 Light Accent 4" w:uiPriority="46"/>
-    <w:lsdException w:name="List Table 2 Accent 4" w:uiPriority="47"/>
-    <w:lsdException w:name="List Table 3 Accent 4" w:uiPriority="48"/>
-    <w:lsdException w:name="List Table 4 Accent 4" w:uiPriority="49"/>
-    <w:lsdException w:name="List Table 5 Dark Accent 4" w:uiPriority="50"/>
-    <w:lsdException w:name="List Table 6 Colorful Accent 4" w:uiPriority="51"/>
-    <w:lsdException w:name="List Table 7 Colorful Accent 4" w:uiPriority="52"/>
-    <w:lsdException w:name="List Table 1 Light Accent 5" w:uiPriority="46"/>
-    <w:lsdException w:name="List Table 2 Accent 5" w:uiPriority="47"/>
-    <w:lsdException w:name="List Table 3 Accent 5" w:uiPriority="48"/>
-    <w:lsdException w:name="List Table 4 Accent 5" w:uiPriority="49"/>
-    <w:lsdException w:name="List Table 5 Dark Accent 5" w:uiPriority="50"/>
-    <w:lsdException w:name="List Table 6 Colorful Accent 5" w:uiPriority="51"/>
-    <w:lsdException w:name="List Table 7 Colorful Accent 5" w:uiPriority="52"/>
-    <w:lsdException w:name="List Table 1 Light Accent 6" w:uiPriority="46"/>
-    <w:lsdException w:name="List Table 2 Accent 6" w:uiPriority="47"/>
-    <w:lsdException w:name="List Table 3 Accent 6" w:uiPriority="48"/>
-    <w:lsdException w:name="List Table 4 Accent 6" w:uiPriority="49"/>
-    <w:lsdException w:name="List Table 5 Dark Accent 6" w:uiPriority="50"/>
-    <w:lsdException w:name="List Table 6 Colorful Accent 6" w:uiPriority="51"/>
-    <w:lsdException w:name="List Table 7 Colorful Accent 6" w:uiPriority="52"/>
+  <w:latentStyles w:defLockedState="0" w:defUIPriority="99" w:defSemiHidden="1" w:defUnhideWhenUsed="1" w:defQFormat="0" w:count="267">
+    <w:lsdException w:name="Normal" w:semiHidden="0" w:uiPriority="0" w:unhideWhenUsed="0" w:qFormat="1"/>
+    <w:lsdException w:name="heading 1" w:semiHidden="0" w:uiPriority="9" w:unhideWhenUsed="0" w:qFormat="1"/>
+    <w:lsdException w:name="heading 2" w:uiPriority="9" w:qFormat="1"/>
+    <w:lsdException w:name="heading 3" w:uiPriority="9" w:qFormat="1"/>
+    <w:lsdException w:name="heading 4" w:uiPriority="9" w:qFormat="1"/>
+    <w:lsdException w:name="heading 5" w:uiPriority="9" w:qFormat="1"/>
+    <w:lsdException w:name="heading 6" w:uiPriority="9" w:qFormat="1"/>
+    <w:lsdException w:name="heading 7" w:uiPriority="9" w:qFormat="1"/>
+    <w:lsdException w:name="heading 8" w:uiPriority="9" w:qFormat="1"/>
+    <w:lsdException w:name="heading 9" w:uiPriority="9" w:qFormat="1"/>
+    <w:lsdException w:name="toc 1" w:uiPriority="39"/>
+    <w:lsdException w:name="toc 2" w:uiPriority="39"/>
+    <w:lsdException w:name="toc 3" w:uiPriority="39"/>
+    <w:lsdException w:name="toc 4" w:uiPriority="39"/>
+    <w:lsdException w:name="toc 5" w:uiPriority="39"/>
+    <w:lsdException w:name="toc 6" w:uiPriority="39"/>
+    <w:lsdException w:name="toc 7" w:uiPriority="39"/>
+    <w:lsdException w:name="toc 8" w:uiPriority="39"/>
+    <w:lsdException w:name="toc 9" w:uiPriority="39"/>
+    <w:lsdException w:name="caption" w:uiPriority="35" w:qFormat="1"/>
+    <w:lsdException w:name="Title" w:semiHidden="0" w:uiPriority="10" w:unhideWhenUsed="0" w:qFormat="1"/>
+    <w:lsdException w:name="Default Paragraph Font" w:uiPriority="1"/>
+    <w:lsdException w:name="Subtitle" w:semiHidden="0" w:uiPriority="11" w:unhideWhenUsed="0" w:qFormat="1"/>
+    <w:lsdException w:name="Strong" w:semiHidden="0" w:uiPriority="22" w:unhideWhenUsed="0" w:qFormat="1"/>
+    <w:lsdException w:name="Emphasis" w:semiHidden="0" w:uiPriority="20" w:unhideWhenUsed="0" w:qFormat="1"/>
+    <w:lsdException w:name="Table Grid" w:semiHidden="0" w:uiPriority="39" w:unhideWhenUsed="0"/>
+    <w:lsdException w:name="Placeholder Text" w:unhideWhenUsed="0"/>
+    <w:lsdException w:name="No Spacing" w:semiHidden="0" w:uiPriority="1" w:unhideWhenUsed="0" w:qFormat="1"/>
+    <w:lsdException w:name="Light Shading" w:semiHidden="0" w:uiPriority="60" w:unhideWhenUsed="0"/>
+    <w:lsdException w:name="Light List" w:semiHidden="0" w:uiPriority="61" w:unhideWhenUsed="0"/>
+    <w:lsdException w:name="Light Grid" w:semiHidden="0" w:uiPriority="62" w:unhideWhenUsed="0"/>
+    <w:lsdException w:name="Medium Shading 1" w:semiHidden="0" w:uiPriority="63" w:unhideWhenUsed="0"/>
+    <w:lsdException w:name="Medium Shading 2" w:semiHidden="0" w:uiPriority="64" w:unhideWhenUsed="0"/>
+    <w:lsdException w:name="Medium List 1" w:semiHidden="0" w:uiPriority="65" w:unhideWhenUsed="0"/>
+    <w:lsdException w:name="Medium List 2" w:semiHidden="0" w:uiPriority="66" w:unhideWhenUsed="0"/>
+    <w:lsdException w:name="Medium Grid 1" w:semiHidden="0" w:uiPriority="67" w:unhideWhenUsed="0"/>
+    <w:lsdException w:name="Medium Grid 2" w:semiHidden="0" w:uiPriority="68" w:unhideWhenUsed="0"/>
+    <w:lsdException w:name="Medium Grid 3" w:semiHidden="0" w:uiPriority="69" w:unhideWhenUsed="0"/>
+    <w:lsdException w:name="Dark List" w:semiHidden="0" w:uiPriority="70" w:unhideWhenUsed="0"/>
+    <w:lsdException w:name="Colorful Shading" w:semiHidden="0" w:uiPriority="71" w:unhideWhenUsed="0"/>
+    <w:lsdException w:name="Colorful List" w:semiHidden="0" w:uiPriority="72" w:unhideWhenUsed="0"/>
+    <w:lsdException w:name="Colorful Grid" w:semiHidden="0" w:uiPriority="73" w:unhideWhenUsed="0"/>
+    <w:lsdException w:name="Light Shading Accent 1" w:semiHidden="0" w:uiPriority="60" w:unhideWhenUsed="0"/>
+    <w:lsdException w:name="Light List Accent 1" w:semiHidden="0" w:uiPriority="61" w:unhideWhenUsed="0"/>
+    <w:lsdException w:name="Light Grid Accent 1" w:semiHidden="0" w:uiPriority="62" w:unhideWhenUsed="0"/>
+    <w:lsdException w:name="Medium Shading 1 Accent 1" w:semiHidden="0" w:uiPriority="63" w:unhideWhenUsed="0"/>
+    <w:lsdException w:name="Medium Shading 2 Accent 1" w:semiHidden="0" w:uiPriority="64" w:unhideWhenUsed="0"/>
+    <w:lsdException w:name="Medium List 1 Accent 1" w:semiHidden="0" w:uiPriority="65" w:unhideWhenUsed="0"/>
+    <w:lsdException w:name="Revision" w:unhideWhenUsed="0"/>
+    <w:lsdException w:name="List Paragraph" w:semiHidden="0" w:uiPriority="34" w:unhideWhenUsed="0" w:qFormat="1"/>
+    <w:lsdException w:name="Quote" w:semiHidden="0" w:uiPriority="29" w:unhideWhenUsed="0" w:qFormat="1"/>
+    <w:lsdException w:name="Intense Quote" w:semiHidden="0" w:uiPriority="30" w:unhideWhenUsed="0" w:qFormat="1"/>
+    <w:lsdException w:name="Medium List 2 Accent 1" w:semiHidden="0" w:uiPriority="66" w:unhideWhenUsed="0"/>
+    <w:lsdException w:name="Medium Grid 1 Accent 1" w:semiHidden="0" w:uiPriority="67" w:unhideWhenUsed="0"/>
+    <w:lsdException w:name="Medium Grid 2 Accent 1" w:semiHidden="0" w:uiPriority="68" w:unhideWhenUsed="0"/>
+    <w:lsdException w:name="Medium Grid 3 Accent 1" w:semiHidden="0" w:uiPriority="69" w:unhideWhenUsed="0"/>
+    <w:lsdException w:name="Dark List Accent 1" w:semiHidden="0" w:uiPriority="70" w:unhideWhenUsed="0"/>
+    <w:lsdException w:name="Colorful Shading Accent 1" w:semiHidden="0" w:uiPriority="71" w:unhideWhenUsed="0"/>
+    <w:lsdException w:name="Colorful List Accent 1" w:semiHidden="0" w:uiPriority="72" w:unhideWhenUsed="0"/>
+    <w:lsdException w:name="Colorful Grid Accent 1" w:semiHidden="0" w:uiPriority="73" w:unhideWhenUsed="0"/>
+    <w:lsdException w:name="Light Shading Accent 2" w:semiHidden="0" w:uiPriority="60" w:unhideWhenUsed="0"/>
+    <w:lsdException w:name="Light List Accent 2" w:semiHidden="0" w:uiPriority="61" w:unhideWhenUsed="0"/>
+    <w:lsdException w:name="Light Grid Accent 2" w:semiHidden="0" w:uiPriority="62" w:unhideWhenUsed="0"/>
+    <w:lsdException w:name="Medium Shading 1 Accent 2" w:semiHidden="0" w:uiPriority="63" w:unhideWhenUsed="0"/>
+    <w:lsdException w:name="Medium Shading 2 Accent 2" w:semiHidden="0" w:uiPriority="64" w:unhideWhenUsed="0"/>
+    <w:lsdException w:name="Medium List 1 Accent 2" w:semiHidden="0" w:uiPriority="65" w:unhideWhenUsed="0"/>
+    <w:lsdException w:name="Medium List 2 Accent 2" w:semiHidden="0" w:uiPriority="66" w:unhideWhenUsed="0"/>
+    <w:lsdException w:name="Medium Grid 1 Accent 2" w:semiHidden="0" w:uiPriority="67" w:unhideWhenUsed="0"/>
+    <w:lsdException w:name="Medium Grid 2 Accent 2" w:semiHidden="0" w:uiPriority="68" w:unhideWhenUsed="0"/>
+    <w:lsdException w:name="Medium Grid 3 Accent 2" w:semiHidden="0" w:uiPriority="69" w:unhideWhenUsed="0"/>
+    <w:lsdException w:name="Dark List Accent 2" w:semiHidden="0" w:uiPriority="70" w:unhideWhenUsed="0"/>
+    <w:lsdException w:name="Colorful Shading Accent 2" w:semiHidden="0" w:uiPriority="71" w:unhideWhenUsed="0"/>
+    <w:lsdException w:name="Colorful List Accent 2" w:semiHidden="0" w:uiPriority="72" w:unhideWhenUsed="0"/>
+    <w:lsdException w:name="Colorful Grid Accent 2" w:semiHidden="0" w:uiPriority="73" w:unhideWhenUsed="0"/>
+    <w:lsdException w:name="Light Shading Accent 3" w:semiHidden="0" w:uiPriority="60" w:unhideWhenUsed="0"/>
+    <w:lsdException w:name="Light List Accent 3" w:semiHidden="0" w:uiPriority="61" w:unhideWhenUsed="0"/>
+    <w:lsdException w:name="Light Grid Accent 3" w:semiHidden="0" w:uiPriority="62" w:unhideWhenUsed="0"/>
+    <w:lsdException w:name="Medium Shading 1 Accent 3" w:semiHidden="0" w:uiPriority="63" w:unhideWhenUsed="0"/>
+    <w:lsdException w:name="Medium Shading 2 Accent 3" w:semiHidden="0" w:uiPriority="64" w:unhideWhenUsed="0"/>
+    <w:lsdException w:name="Medium List 1 Accent 3" w:semiHidden="0" w:uiPriority="65" w:unhideWhenUsed="0"/>
+    <w:lsdException w:name="Medium List 2 Accent 3" w:semiHidden="0" w:uiPriority="66" w:unhideWhenUsed="0"/>
+    <w:lsdException w:name="Medium Grid 1 Accent 3" w:semiHidden="0" w:uiPriority="67" w:unhideWhenUsed="0"/>
+    <w:lsdException w:name="Medium Grid 2 Accent 3" w:semiHidden="0" w:uiPriority="68" w:unhideWhenUsed="0"/>
+    <w:lsdException w:name="Medium Grid 3 Accent 3" w:semiHidden="0" w:uiPriority="69" w:unhideWhenUsed="0"/>
+    <w:lsdException w:name="Dark List Accent 3" w:semiHidden="0" w:uiPriority="70" w:unhideWhenUsed="0"/>
+    <w:lsdException w:name="Colorful Shading Accent 3" w:semiHidden="0" w:uiPriority="71" w:unhideWhenUsed="0"/>
+    <w:lsdException w:name="Colorful List Accent 3" w:semiHidden="0" w:uiPriority="72" w:unhideWhenUsed="0"/>
+    <w:lsdException w:name="Colorful Grid Accent 3" w:semiHidden="0" w:uiPriority="73" w:unhideWhenUsed="0"/>
+    <w:lsdException w:name="Light Shading Accent 4" w:semiHidden="0" w:uiPriority="60" w:unhideWhenUsed="0"/>
+    <w:lsdException w:name="Light List Accent 4" w:semiHidden="0" w:uiPriority="61" w:unhideWhenUsed="0"/>
+    <w:lsdException w:name="Light Grid Accent 4" w:semiHidden="0" w:uiPriority="62" w:unhideWhenUsed="0"/>
+    <w:lsdException w:name="Medium Shading 1 Accent 4" w:semiHidden="0" w:uiPriority="63" w:unhideWhenUsed="0"/>
+    <w:lsdException w:name="Medium Shading 2 Accent 4" w:semiHidden="0" w:uiPriority="64" w:unhideWhenUsed="0"/>
+    <w:lsdException w:name="Medium List 1 Accent 4" w:semiHidden="0" w:uiPriority="65" w:unhideWhenUsed="0"/>
+    <w:lsdException w:name="Medium List 2 Accent 4" w:semiHidden="0" w:uiPriority="66" w:unhideWhenUsed="0"/>
+    <w:lsdException w:name="Medium Grid 1 Accent 4" w:semiHidden="0" w:uiPriority="67" w:unhideWhenUsed="0"/>
+    <w:lsdException w:name="Medium Grid 2 Accent 4" w:semiHidden="0" w:uiPriority="68" w:unhideWhenUsed="0"/>
+    <w:lsdException w:name="Medium Grid 3 Accent 4" w:semiHidden="0" w:uiPriority="69" w:unhideWhenUsed="0"/>
+    <w:lsdException w:name="Dark List Accent 4" w:semiHidden="0" w:uiPriority="70" w:unhideWhenUsed="0"/>
+    <w:lsdException w:name="Colorful Shading Accent 4" w:semiHidden="0" w:uiPriority="71" w:unhideWhenUsed="0"/>
+    <w:lsdException w:name="Colorful List Accent 4" w:semiHidden="0" w:uiPriority="72" w:unhideWhenUsed="0"/>
+    <w:lsdException w:name="Colorful Grid Accent 4" w:semiHidden="0" w:uiPriority="73" w:unhideWhenUsed="0"/>
+    <w:lsdException w:name="Light Shading Accent 5" w:semiHidden="0" w:uiPriority="60" w:unhideWhenUsed="0"/>
+    <w:lsdException w:name="Light List Accent 5" w:semiHidden="0" w:uiPriority="61" w:unhideWhenUsed="0"/>
+    <w:lsdException w:name="Light Grid Accent 5" w:semiHidden="0" w:uiPriority="62" w:unhideWhenUsed="0"/>
+    <w:lsdException w:name="Medium Shading 1 Accent 5" w:semiHidden="0" w:uiPriority="63" w:unhideWhenUsed="0"/>
+    <w:lsdException w:name="Medium Shading 2 Accent 5" w:semiHidden="0" w:uiPriority="64" w:unhideWhenUsed="0"/>
+    <w:lsdException w:name="Medium List 1 Accent 5" w:semiHidden="0" w:uiPriority="65" w:unhideWhenUsed="0"/>
+    <w:lsdException w:name="Medium List 2 Accent 5" w:semiHidden="0" w:uiPriority="66" w:unhideWhenUsed="0"/>
+    <w:lsdException w:name="Medium Grid 1 Accent 5" w:semiHidden="0" w:uiPriority="67" w:unhideWhenUsed="0"/>
+    <w:lsdException w:name="Medium Grid 2 Accent 5" w:semiHidden="0" w:uiPriority="68" w:unhideWhenUsed="0"/>
+    <w:lsdException w:name="Medium Grid 3 Accent 5" w:semiHidden="0" w:uiPriority="69" w:unhideWhenUsed="0"/>
+    <w:lsdException w:name="Dark List Accent 5" w:semiHidden="0" w:uiPriority="70" w:unhideWhenUsed="0"/>
+    <w:lsdException w:name="Colorful Shading Accent 5" w:semiHidden="0" w:uiPriority="71" w:unhideWhenUsed="0"/>
+    <w:lsdException w:name="Colorful List Accent 5" w:semiHidden="0" w:uiPriority="72" w:unhideWhenUsed="0"/>
+    <w:lsdException w:name="Colorful Grid Accent 5" w:semiHidden="0" w:uiPriority="73" w:unhideWhenUsed="0"/>
+    <w:lsdException w:name="Light Shading Accent 6" w:semiHidden="0" w:uiPriority="60" w:unhideWhenUsed="0"/>
+    <w:lsdException w:name="Light List Accent 6" w:semiHidden="0" w:uiPriority="61" w:unhideWhenUsed="0"/>
+    <w:lsdException w:name="Light Grid Accent 6" w:semiHidden="0" w:uiPriority="62" w:unhideWhenUsed="0"/>
+    <w:lsdException w:name="Medium Shading 1 Accent 6" w:semiHidden="0" w:uiPriority="63" w:unhideWhenUsed="0"/>
+    <w:lsdException w:name="Medium Shading 2 Accent 6" w:semiHidden="0" w:uiPriority="64" w:unhideWhenUsed="0"/>
+    <w:lsdException w:name="Medium List 1 Accent 6" w:semiHidden="0" w:uiPriority="65" w:unhideWhenUsed="0"/>
+    <w:lsdException w:name="Medium List 2 Accent 6" w:semiHidden="0" w:uiPriority="66" w:unhideWhenUsed="0"/>
+    <w:lsdException w:name="Medium Grid 1 Accent 6" w:semiHidden="0" w:uiPriority="67" w:unhideWhenUsed="0"/>
+    <w:lsdException w:name="Medium Grid 2 Accent 6" w:semiHidden="0" w:uiPriority="68" w:unhideWhenUsed="0"/>
+    <w:lsdException w:name="Medium Grid 3 Accent 6" w:semiHidden="0" w:uiPriority="69" w:unhideWhenUsed="0"/>
+    <w:lsdException w:name="Dark List Accent 6" w:semiHidden="0" w:uiPriority="70" w:unhideWhenUsed="0"/>
+    <w:lsdException w:name="Colorful Shading Accent 6" w:semiHidden="0" w:uiPriority="71" w:unhideWhenUsed="0"/>
+    <w:lsdException w:name="Colorful List Accent 6" w:semiHidden="0" w:uiPriority="72" w:unhideWhenUsed="0"/>
+    <w:lsdException w:name="Colorful Grid Accent 6" w:semiHidden="0" w:uiPriority="73" w:unhideWhenUsed="0"/>
+    <w:lsdException w:name="Subtle Emphasis" w:semiHidden="0" w:uiPriority="19" w:unhideWhenUsed="0" w:qFormat="1"/>
+    <w:lsdException w:name="Intense Emphasis" w:semiHidden="0" w:uiPriority="21" w:unhideWhenUsed="0" w:qFormat="1"/>
+    <w:lsdException w:name="Subtle Reference" w:semiHidden="0" w:uiPriority="31" w:unhideWhenUsed="0" w:qFormat="1"/>
+    <w:lsdException w:name="Intense Reference" w:semiHidden="0" w:uiPriority="32" w:unhideWhenUsed="0" w:qFormat="1"/>
+    <w:lsdException w:name="Book Title" w:semiHidden="0" w:uiPriority="33" w:unhideWhenUsed="0" w:qFormat="1"/>
+    <w:lsdException w:name="Bibliography" w:uiPriority="37"/>
+    <w:lsdException w:name="TOC Heading" w:uiPriority="39" w:qFormat="1"/>
   </w:latentStyles>
   <w:style w:type="paragraph" w:default="1" w:styleId="Standaard">
     <w:name w:val="Normal"/>
@@ -2181,6 +2367,7 @@
     <w:uiPriority w:val="99"/>
     <w:semiHidden/>
     <w:unhideWhenUsed/>
+    <w:qFormat/>
     <w:tblPr>
       <w:tblInd w:w="0" w:type="dxa"/>
       <w:tblCellMar>
@@ -2222,6 +2409,17 @@
       <w:sz w:val="26"/>
       <w:szCs w:val="26"/>
     </w:rPr>
+  </w:style>
+  <w:style w:type="paragraph" w:styleId="Lijstalinea">
+    <w:name w:val="List Paragraph"/>
+    <w:basedOn w:val="Standaard"/>
+    <w:uiPriority w:val="34"/>
+    <w:qFormat/>
+    <w:rsid w:val="00D737D2"/>
+    <w:pPr>
+      <w:ind w:left="720"/>
+      <w:contextualSpacing/>
+    </w:pPr>
   </w:style>
 </w:styles>
 </file>
@@ -2481,7 +2679,7 @@
   <a:extraClrSchemeLst/>
   <a:extLst>
     <a:ext uri="{05A4C25C-085E-4340-85A3-A5531E510DB2}">
-      <thm15:themeFamily xmlns:thm15="http://schemas.microsoft.com/office/thememl/2012/main" name="Office Theme" id="{62F939B6-93AF-4DB8-9C6B-D6C7DFDC589F}" vid="{4A3C46E8-61CC-4603-A589-7422A47A8E4A}"/>
+      <thm15:themeFamily xmlns:thm15="http://schemas.microsoft.com/office/thememl/2012/main" xmlns="" name="Office Theme" id="{62F939B6-93AF-4DB8-9C6B-D6C7DFDC589F}" vid="{4A3C46E8-61CC-4603-A589-7422A47A8E4A}"/>
     </a:ext>
   </a:extLst>
 </a:theme>
@@ -2492,7 +2690,7 @@
 </file>
 
 <file path=customXml/itemProps1.xml><?xml version="1.0" encoding="utf-8"?>
-<ds:datastoreItem xmlns:ds="http://schemas.openxmlformats.org/officeDocument/2006/customXml" ds:itemID="{9C8DCA5C-AB45-4A75-ACDE-D0D3FCFEA057}">
+<ds:datastoreItem xmlns:ds="http://schemas.openxmlformats.org/officeDocument/2006/customXml" ds:itemID="{002023B6-C43F-4F45-8D2B-19803B85121D}">
   <ds:schemaRefs>
     <ds:schemaRef ds:uri="http://schemas.openxmlformats.org/officeDocument/2006/bibliography"/>
   </ds:schemaRefs>

</xml_diff>

<commit_message>
Projectplan af! Met liefde sam
</commit_message>
<xml_diff>
--- a/projectplanGerbenDing.docx
+++ b/projectplanGerbenDing.docx
@@ -73,21 +73,7 @@
         <w:rPr>
           <w:lang w:val="en-GB"/>
         </w:rPr>
-        <w:t xml:space="preserve">, for example a tree or a </w:t>
-      </w:r>
-      <w:proofErr w:type="spellStart"/>
-      <w:r>
-        <w:rPr>
-          <w:lang w:val="en-GB"/>
-        </w:rPr>
-        <w:t>skiplist</w:t>
-      </w:r>
-      <w:proofErr w:type="spellEnd"/>
-      <w:r>
-        <w:rPr>
-          <w:lang w:val="en-GB"/>
-        </w:rPr>
-        <w:t xml:space="preserve">. Every </w:t>
+        <w:t xml:space="preserve">, for example a tree or a skiplist. Every </w:t>
       </w:r>
       <w:r>
         <w:rPr>
@@ -218,19 +204,37 @@
         <w:rPr>
           <w:lang w:val="en-GB"/>
         </w:rPr>
-        <w:t xml:space="preserve"> will be compared using the duration of the different actions.</w:t>
-      </w:r>
-      <w:r>
-        <w:rPr>
-          <w:lang w:val="en-GB"/>
-        </w:rPr>
-        <w:t xml:space="preserve"> Using this information, our research question is stated as</w:t>
-      </w:r>
-      <w:r>
-        <w:rPr>
-          <w:lang w:val="en-GB"/>
-        </w:rPr>
-        <w:t xml:space="preserve"> followed:</w:t>
+        <w:t xml:space="preserve"> will be compared </w:t>
+      </w:r>
+      <w:r>
+        <w:rPr>
+          <w:lang w:val="en-GB"/>
+        </w:rPr>
+        <w:t>by</w:t>
+      </w:r>
+      <w:r>
+        <w:rPr>
+          <w:lang w:val="en-GB"/>
+        </w:rPr>
+        <w:t xml:space="preserve"> the duration of the different actions.</w:t>
+      </w:r>
+      <w:r>
+        <w:rPr>
+          <w:lang w:val="en-GB"/>
+        </w:rPr>
+        <w:t xml:space="preserve"> Using this information, ou</w:t>
+      </w:r>
+      <w:r>
+        <w:rPr>
+          <w:lang w:val="en-GB"/>
+        </w:rPr>
+        <w:t>r research question becomes</w:t>
+      </w:r>
+      <w:r>
+        <w:rPr>
+          <w:lang w:val="en-GB"/>
+        </w:rPr>
+        <w:t>:</w:t>
       </w:r>
       <w:r>
         <w:rPr>
@@ -255,13 +259,7 @@
         <w:rPr>
           <w:lang w:val="en-GB"/>
         </w:rPr>
-        <w:t>the shortest duration</w:t>
-      </w:r>
-      <w:r>
-        <w:rPr>
-          <w:lang w:val="en-GB"/>
-        </w:rPr>
-        <w:t xml:space="preserve"> </w:t>
+        <w:t xml:space="preserve">the shortest duration </w:t>
       </w:r>
       <w:r>
         <w:rPr>
@@ -548,56 +546,22 @@
         <w:rPr>
           <w:lang w:val="en-GB"/>
         </w:rPr>
-        <w:t xml:space="preserve">Lists are the naïve approach when we think about search data structures. We will sort the list </w:t>
-      </w:r>
-      <w:r>
-        <w:rPr>
-          <w:b/>
-          <w:lang w:val="en-GB"/>
-        </w:rPr>
-        <w:t>when</w:t>
-      </w:r>
-      <w:r>
-        <w:rPr>
-          <w:lang w:val="en-GB"/>
-        </w:rPr>
-        <w:t xml:space="preserve"> creating it and keep it sorted </w:t>
-      </w:r>
-      <w:r>
-        <w:rPr>
-          <w:b/>
-          <w:lang w:val="en-GB"/>
-        </w:rPr>
-        <w:t>with</w:t>
-      </w:r>
-      <w:r>
-        <w:rPr>
-          <w:lang w:val="en-GB"/>
-        </w:rPr>
-        <w:t xml:space="preserve"> every action. A balanced tree is another commonly used data structure for searching because of its overall speed. </w:t>
-      </w:r>
-      <w:r>
-        <w:rPr>
-          <w:lang w:val="en-GB"/>
-        </w:rPr>
-        <w:t xml:space="preserve">Within our research we will make use of </w:t>
-      </w:r>
-      <w:r>
-        <w:rPr>
-          <w:b/>
-          <w:lang w:val="en-GB"/>
-        </w:rPr>
-        <w:t>the</w:t>
-      </w:r>
-      <w:r>
-        <w:rPr>
-          <w:lang w:val="en-GB"/>
-        </w:rPr>
-        <w:t xml:space="preserve"> AVL tree to represent the balanced tree. We have chosen for the AVL tree because it is similar to the red-black tree, but known to be faster on lookups. The third </w:t>
-      </w:r>
-      <w:r>
-        <w:rPr>
-          <w:b/>
+        <w:t xml:space="preserve">Lists are the naïve </w:t>
+      </w:r>
+      <w:r>
+        <w:rPr>
+          <w:lang w:val="en-GB"/>
+        </w:rPr>
+        <w:t xml:space="preserve">approach when we think about search data structures. We will sort the list when creating it and keep it sorted with every action. A balanced tree is another commonly used data structure for searching because of its overall speed. </w:t>
+      </w:r>
+      <w:r>
+        <w:rPr>
+          <w:lang w:val="en-GB"/>
+        </w:rPr>
+        <w:t xml:space="preserve">Within our research we will make use of the AVL tree to represent the balanced tree. We have chosen for the AVL tree because it is similar to the red-black tree, but known to be faster on lookups. The third </w:t>
+      </w:r>
+      <w:r>
+        <w:rPr>
           <w:lang w:val="en-GB"/>
         </w:rPr>
         <w:t xml:space="preserve">data </w:t>
@@ -606,7 +570,13 @@
         <w:rPr>
           <w:lang w:val="en-GB"/>
         </w:rPr>
-        <w:t xml:space="preserve">structure we will be using is the hash table. This structure is known to be fast with lookups, insertions and </w:t>
+        <w:t>structure</w:t>
+      </w:r>
+      <w:r>
+        <w:rPr>
+          <w:lang w:val="en-GB"/>
+        </w:rPr>
+        <w:t xml:space="preserve"> we will be using is the hash table. This structure is known to be fast with lookups, insertions and </w:t>
       </w:r>
       <w:r>
         <w:rPr>
@@ -616,10 +586,21 @@
       </w:r>
       <w:r>
         <w:rPr>
-          <w:b/>
-          <w:lang w:val="en-GB"/>
-        </w:rPr>
-        <w:t>, but will not be strong on extracting min/max values</w:t>
+          <w:lang w:val="en-GB"/>
+        </w:rPr>
+        <w:t xml:space="preserve">, but will not be </w:t>
+      </w:r>
+      <w:r>
+        <w:rPr>
+          <w:lang w:val="en-GB"/>
+        </w:rPr>
+        <w:t>fast</w:t>
+      </w:r>
+      <w:r>
+        <w:rPr>
+          <w:lang w:val="en-GB"/>
+        </w:rPr>
+        <w:t xml:space="preserve"> on extracting min/max values</w:t>
       </w:r>
       <w:r>
         <w:rPr>
@@ -631,40 +612,19 @@
         <w:rPr>
           <w:lang w:val="en-GB"/>
         </w:rPr>
-        <w:t xml:space="preserve"> </w:t>
-      </w:r>
-      <w:r>
-        <w:rPr>
-          <w:b/>
-          <w:lang w:val="en-GB"/>
-        </w:rPr>
-        <w:t>Our</w:t>
-      </w:r>
-      <w:r>
-        <w:rPr>
-          <w:lang w:val="en-GB"/>
-        </w:rPr>
-        <w:t xml:space="preserve"> last data structure we want to include in our experiments is the min-max heap, which is mainly used for extracting the minimum or maximum value</w:t>
-      </w:r>
-      <w:r>
-        <w:rPr>
-          <w:lang w:val="en-GB"/>
-        </w:rPr>
-        <w:t xml:space="preserve">, </w:t>
-      </w:r>
-      <w:r>
-        <w:rPr>
-          <w:b/>
-          <w:lang w:val="en-GB"/>
-        </w:rPr>
-        <w:t>but which has di</w:t>
-      </w:r>
-      <w:r>
-        <w:rPr>
-          <w:b/>
-          <w:lang w:val="en-GB"/>
-        </w:rPr>
-        <w:t>fficulties with deletion and searching of other values.</w:t>
+        <w:t xml:space="preserve"> Our last</w:t>
+      </w:r>
+      <w:r>
+        <w:rPr>
+          <w:lang w:val="en-GB"/>
+        </w:rPr>
+        <w:t xml:space="preserve"> data structure we want to include in our experiments is the min-max heap, which is mainly used for extracting the minimum or maximum value</w:t>
+      </w:r>
+      <w:r>
+        <w:rPr>
+          <w:lang w:val="en-GB"/>
+        </w:rPr>
+        <w:t>, but has difficulties with deletion and searching of other values.</w:t>
       </w:r>
     </w:p>
     <w:p>
@@ -774,125 +734,92 @@
           <w:lang w:val="en-GB"/>
         </w:rPr>
         <w:tab/>
-        <w:t xml:space="preserve">- </w:t>
-      </w:r>
-      <w:proofErr w:type="spellStart"/>
-      <w:r>
-        <w:rPr>
-          <w:lang w:val="en-GB"/>
-        </w:rPr>
-        <w:t>GetMin</w:t>
-      </w:r>
-      <w:proofErr w:type="spellEnd"/>
-    </w:p>
-    <w:p>
-      <w:pPr>
-        <w:spacing w:after="0"/>
-        <w:rPr>
-          <w:lang w:val="en-GB"/>
-        </w:rPr>
-      </w:pPr>
-      <w:r>
-        <w:rPr>
-          <w:lang w:val="en-GB"/>
-        </w:rPr>
-        <w:tab/>
-        <w:t xml:space="preserve">- </w:t>
-      </w:r>
-      <w:proofErr w:type="spellStart"/>
-      <w:r>
-        <w:rPr>
-          <w:lang w:val="en-GB"/>
-        </w:rPr>
-        <w:t>GetMax</w:t>
-      </w:r>
-      <w:proofErr w:type="spellEnd"/>
-    </w:p>
-    <w:p>
-      <w:pPr>
-        <w:spacing w:after="0"/>
-        <w:rPr>
-          <w:lang w:val="en-GB"/>
-        </w:rPr>
-      </w:pPr>
-      <w:r>
-        <w:rPr>
-          <w:lang w:val="en-GB"/>
-        </w:rPr>
-        <w:tab/>
-        <w:t xml:space="preserve">- </w:t>
-      </w:r>
-      <w:proofErr w:type="spellStart"/>
-      <w:r>
-        <w:rPr>
-          <w:lang w:val="en-GB"/>
-        </w:rPr>
-        <w:t>ExtractMin</w:t>
-      </w:r>
-      <w:proofErr w:type="spellEnd"/>
-    </w:p>
-    <w:p>
-      <w:pPr>
-        <w:spacing w:after="0"/>
-        <w:rPr>
-          <w:lang w:val="en-GB"/>
-        </w:rPr>
-      </w:pPr>
-      <w:r>
-        <w:rPr>
-          <w:lang w:val="en-GB"/>
-        </w:rPr>
-        <w:tab/>
-        <w:t xml:space="preserve">- </w:t>
-      </w:r>
-      <w:proofErr w:type="spellStart"/>
-      <w:r>
-        <w:rPr>
-          <w:lang w:val="en-GB"/>
-        </w:rPr>
-        <w:t>ExtractMax</w:t>
-      </w:r>
-      <w:proofErr w:type="spellEnd"/>
-    </w:p>
-    <w:p>
-      <w:pPr>
-        <w:spacing w:after="0"/>
-        <w:rPr>
-          <w:lang w:val="en-GB"/>
-        </w:rPr>
-      </w:pPr>
-    </w:p>
-    <w:p>
-      <w:pPr>
-        <w:spacing w:after="0"/>
-        <w:rPr>
-          <w:lang w:val="en-GB"/>
-        </w:rPr>
-      </w:pPr>
-      <w:r>
-        <w:rPr>
-          <w:lang w:val="en-GB"/>
-        </w:rPr>
-        <w:t xml:space="preserve">For our research we assume that the data structures we will </w:t>
-      </w:r>
-      <w:r>
-        <w:rPr>
-          <w:b/>
-          <w:lang w:val="en-GB"/>
-        </w:rPr>
-        <w:t xml:space="preserve">be </w:t>
-      </w:r>
-      <w:r>
-        <w:rPr>
-          <w:lang w:val="en-GB"/>
-        </w:rPr>
-        <w:t>build are all correct so that we will receive correct output.</w:t>
-      </w:r>
-      <w:r>
-        <w:rPr>
-          <w:lang w:val="en-GB"/>
-        </w:rPr>
-        <w:t xml:space="preserve"> Another assumption is that computer we will be doing our experiments on has enough memory. </w:t>
+        <w:t>- GetMin</w:t>
+      </w:r>
+    </w:p>
+    <w:p>
+      <w:pPr>
+        <w:spacing w:after="0"/>
+        <w:rPr>
+          <w:lang w:val="en-GB"/>
+        </w:rPr>
+      </w:pPr>
+      <w:r>
+        <w:rPr>
+          <w:lang w:val="en-GB"/>
+        </w:rPr>
+        <w:tab/>
+        <w:t>- GetMax</w:t>
+      </w:r>
+    </w:p>
+    <w:p>
+      <w:pPr>
+        <w:spacing w:after="0"/>
+        <w:rPr>
+          <w:lang w:val="en-GB"/>
+        </w:rPr>
+      </w:pPr>
+      <w:r>
+        <w:rPr>
+          <w:lang w:val="en-GB"/>
+        </w:rPr>
+        <w:tab/>
+        <w:t>- ExtractMin</w:t>
+      </w:r>
+    </w:p>
+    <w:p>
+      <w:pPr>
+        <w:spacing w:after="0"/>
+        <w:rPr>
+          <w:lang w:val="en-GB"/>
+        </w:rPr>
+      </w:pPr>
+      <w:r>
+        <w:rPr>
+          <w:lang w:val="en-GB"/>
+        </w:rPr>
+        <w:tab/>
+        <w:t>- ExtractMax</w:t>
+      </w:r>
+    </w:p>
+    <w:p>
+      <w:pPr>
+        <w:spacing w:after="0"/>
+        <w:rPr>
+          <w:lang w:val="en-GB"/>
+        </w:rPr>
+      </w:pPr>
+    </w:p>
+    <w:p>
+      <w:pPr>
+        <w:spacing w:after="0"/>
+        <w:rPr>
+          <w:lang w:val="en-GB"/>
+        </w:rPr>
+      </w:pPr>
+      <w:r>
+        <w:rPr>
+          <w:lang w:val="en-GB"/>
+        </w:rPr>
+        <w:t>For our research we assume that the data structures we will build are all correct so that we receive correct output.</w:t>
+      </w:r>
+      <w:r>
+        <w:rPr>
+          <w:lang w:val="en-GB"/>
+        </w:rPr>
+        <w:t xml:space="preserve"> Another assumption is that </w:t>
+      </w:r>
+      <w:r>
+        <w:rPr>
+          <w:lang w:val="en-GB"/>
+        </w:rPr>
+        <w:t xml:space="preserve">the </w:t>
+      </w:r>
+      <w:r>
+        <w:rPr>
+          <w:lang w:val="en-GB"/>
+        </w:rPr>
+        <w:t xml:space="preserve">computer we will be doing our experiments on has enough memory. </w:t>
       </w:r>
       <w:r>
         <w:rPr>
@@ -954,180 +881,208 @@
           <w:lang w:val="en-GB"/>
         </w:rPr>
         <w:tab/>
-        <w:t>- How fast a build for every single data structure?</w:t>
-      </w:r>
-      <w:r>
-        <w:rPr>
-          <w:lang w:val="en-GB"/>
-        </w:rPr>
-        <w:t xml:space="preserve"> </w:t>
-      </w:r>
-    </w:p>
-    <w:p>
-      <w:pPr>
-        <w:spacing w:after="0"/>
-        <w:rPr>
-          <w:lang w:val="en-GB"/>
-        </w:rPr>
-      </w:pPr>
-      <w:r>
-        <w:rPr>
-          <w:lang w:val="en-GB"/>
-        </w:rPr>
-        <w:tab/>
-        <w:t>- How fast a search for every single data structure?</w:t>
-      </w:r>
-    </w:p>
-    <w:p>
-      <w:pPr>
-        <w:spacing w:after="0"/>
-        <w:rPr>
-          <w:lang w:val="en-GB"/>
-        </w:rPr>
-      </w:pPr>
-      <w:r>
-        <w:rPr>
-          <w:lang w:val="en-GB"/>
-        </w:rPr>
-        <w:tab/>
-        <w:t>- How fast an insert for every single data structure?</w:t>
-      </w:r>
-    </w:p>
-    <w:p>
-      <w:pPr>
-        <w:spacing w:after="0"/>
-        <w:rPr>
-          <w:lang w:val="en-GB"/>
-        </w:rPr>
-      </w:pPr>
-      <w:r>
-        <w:rPr>
-          <w:lang w:val="en-GB"/>
-        </w:rPr>
-        <w:tab/>
-        <w:t>- How fast a delete for every single data structure?</w:t>
-      </w:r>
-    </w:p>
-    <w:p>
-      <w:pPr>
-        <w:spacing w:after="0"/>
-        <w:rPr>
-          <w:lang w:val="en-GB"/>
-        </w:rPr>
-      </w:pPr>
-      <w:r>
-        <w:rPr>
-          <w:lang w:val="en-GB"/>
-        </w:rPr>
-        <w:tab/>
-        <w:t xml:space="preserve">- How fast a </w:t>
-      </w:r>
-      <w:proofErr w:type="spellStart"/>
-      <w:r>
-        <w:rPr>
-          <w:lang w:val="en-GB"/>
-        </w:rPr>
-        <w:t>getMin</w:t>
-      </w:r>
-      <w:proofErr w:type="spellEnd"/>
-      <w:r>
-        <w:rPr>
-          <w:lang w:val="en-GB"/>
-        </w:rPr>
-        <w:t xml:space="preserve"> for every single data structure?</w:t>
-      </w:r>
-    </w:p>
-    <w:p>
-      <w:pPr>
-        <w:spacing w:after="0"/>
-        <w:rPr>
-          <w:lang w:val="en-GB"/>
-        </w:rPr>
-      </w:pPr>
-      <w:r>
-        <w:rPr>
-          <w:lang w:val="en-GB"/>
-        </w:rPr>
-        <w:tab/>
-        <w:t xml:space="preserve">- How fast a </w:t>
-      </w:r>
-      <w:proofErr w:type="spellStart"/>
-      <w:r>
-        <w:rPr>
-          <w:lang w:val="en-GB"/>
-        </w:rPr>
-        <w:t>getMax</w:t>
-      </w:r>
-      <w:proofErr w:type="spellEnd"/>
-      <w:r>
-        <w:rPr>
-          <w:lang w:val="en-GB"/>
-        </w:rPr>
-        <w:t xml:space="preserve"> for every single data structure?</w:t>
-      </w:r>
-      <w:r>
-        <w:rPr>
-          <w:lang w:val="en-GB"/>
-        </w:rPr>
-        <w:t xml:space="preserve"> </w:t>
-      </w:r>
-    </w:p>
-    <w:p>
-      <w:pPr>
-        <w:spacing w:after="0"/>
-        <w:rPr>
-          <w:lang w:val="en-GB"/>
-        </w:rPr>
-      </w:pPr>
-      <w:r>
-        <w:rPr>
-          <w:lang w:val="en-GB"/>
-        </w:rPr>
-        <w:tab/>
-        <w:t xml:space="preserve">- How fast an </w:t>
-      </w:r>
-      <w:proofErr w:type="spellStart"/>
-      <w:r>
-        <w:rPr>
-          <w:lang w:val="en-GB"/>
-        </w:rPr>
-        <w:t>extractMin</w:t>
-      </w:r>
-      <w:proofErr w:type="spellEnd"/>
-      <w:r>
-        <w:rPr>
-          <w:lang w:val="en-GB"/>
-        </w:rPr>
-        <w:t xml:space="preserve"> for every single data structure?</w:t>
-      </w:r>
-    </w:p>
-    <w:p>
-      <w:pPr>
-        <w:spacing w:after="0"/>
-        <w:rPr>
-          <w:lang w:val="en-GB"/>
-        </w:rPr>
-      </w:pPr>
-      <w:r>
-        <w:rPr>
-          <w:lang w:val="en-GB"/>
-        </w:rPr>
-        <w:tab/>
-        <w:t xml:space="preserve">- How fast an </w:t>
-      </w:r>
-      <w:proofErr w:type="spellStart"/>
-      <w:r>
-        <w:rPr>
-          <w:lang w:val="en-GB"/>
-        </w:rPr>
-        <w:t>extractMax</w:t>
-      </w:r>
-      <w:proofErr w:type="spellEnd"/>
-      <w:r>
-        <w:rPr>
-          <w:lang w:val="en-GB"/>
-        </w:rPr>
-        <w:t xml:space="preserve"> for every single data structure?</w:t>
+        <w:t xml:space="preserve">- How fast </w:t>
+      </w:r>
+      <w:r>
+        <w:rPr>
+          <w:lang w:val="en-GB"/>
+        </w:rPr>
+        <w:t xml:space="preserve">is </w:t>
+      </w:r>
+      <w:r>
+        <w:rPr>
+          <w:lang w:val="en-GB"/>
+        </w:rPr>
+        <w:t xml:space="preserve">a build for every single data structure? </w:t>
+      </w:r>
+    </w:p>
+    <w:p>
+      <w:pPr>
+        <w:spacing w:after="0"/>
+        <w:rPr>
+          <w:lang w:val="en-GB"/>
+        </w:rPr>
+      </w:pPr>
+      <w:r>
+        <w:rPr>
+          <w:lang w:val="en-GB"/>
+        </w:rPr>
+        <w:tab/>
+        <w:t xml:space="preserve">- How fast </w:t>
+      </w:r>
+      <w:r>
+        <w:rPr>
+          <w:lang w:val="en-GB"/>
+        </w:rPr>
+        <w:t xml:space="preserve">is </w:t>
+      </w:r>
+      <w:r>
+        <w:rPr>
+          <w:lang w:val="en-GB"/>
+        </w:rPr>
+        <w:t>a search for every single data structure?</w:t>
+      </w:r>
+    </w:p>
+    <w:p>
+      <w:pPr>
+        <w:spacing w:after="0"/>
+        <w:rPr>
+          <w:lang w:val="en-GB"/>
+        </w:rPr>
+      </w:pPr>
+      <w:r>
+        <w:rPr>
+          <w:lang w:val="en-GB"/>
+        </w:rPr>
+        <w:tab/>
+        <w:t xml:space="preserve">- How fast </w:t>
+      </w:r>
+      <w:r>
+        <w:rPr>
+          <w:lang w:val="en-GB"/>
+        </w:rPr>
+        <w:t xml:space="preserve">is </w:t>
+      </w:r>
+      <w:r>
+        <w:rPr>
+          <w:lang w:val="en-GB"/>
+        </w:rPr>
+        <w:t>an insert for every single data structure?</w:t>
+      </w:r>
+    </w:p>
+    <w:p>
+      <w:pPr>
+        <w:spacing w:after="0"/>
+        <w:rPr>
+          <w:lang w:val="en-GB"/>
+        </w:rPr>
+      </w:pPr>
+      <w:r>
+        <w:rPr>
+          <w:lang w:val="en-GB"/>
+        </w:rPr>
+        <w:tab/>
+        <w:t xml:space="preserve">- How fast </w:t>
+      </w:r>
+      <w:r>
+        <w:rPr>
+          <w:lang w:val="en-GB"/>
+        </w:rPr>
+        <w:t xml:space="preserve">is </w:t>
+      </w:r>
+      <w:r>
+        <w:rPr>
+          <w:lang w:val="en-GB"/>
+        </w:rPr>
+        <w:t>a delete for every single data structure?</w:t>
+      </w:r>
+    </w:p>
+    <w:p>
+      <w:pPr>
+        <w:spacing w:after="0"/>
+        <w:rPr>
+          <w:lang w:val="en-GB"/>
+        </w:rPr>
+      </w:pPr>
+      <w:r>
+        <w:rPr>
+          <w:lang w:val="en-GB"/>
+        </w:rPr>
+        <w:tab/>
+        <w:t xml:space="preserve">- How fast </w:t>
+      </w:r>
+      <w:r>
+        <w:rPr>
+          <w:lang w:val="en-GB"/>
+        </w:rPr>
+        <w:t xml:space="preserve">is </w:t>
+      </w:r>
+      <w:r>
+        <w:rPr>
+          <w:lang w:val="en-GB"/>
+        </w:rPr>
+        <w:t>a getMin for every single data structure?</w:t>
+      </w:r>
+    </w:p>
+    <w:p>
+      <w:pPr>
+        <w:spacing w:after="0"/>
+        <w:rPr>
+          <w:lang w:val="en-GB"/>
+        </w:rPr>
+      </w:pPr>
+      <w:r>
+        <w:rPr>
+          <w:lang w:val="en-GB"/>
+        </w:rPr>
+        <w:tab/>
+        <w:t xml:space="preserve">- How fast </w:t>
+      </w:r>
+      <w:r>
+        <w:rPr>
+          <w:lang w:val="en-GB"/>
+        </w:rPr>
+        <w:t xml:space="preserve">is </w:t>
+      </w:r>
+      <w:r>
+        <w:rPr>
+          <w:lang w:val="en-GB"/>
+        </w:rPr>
+        <w:t xml:space="preserve">a getMax for every single data structure? </w:t>
+      </w:r>
+    </w:p>
+    <w:p>
+      <w:pPr>
+        <w:spacing w:after="0"/>
+        <w:rPr>
+          <w:lang w:val="en-GB"/>
+        </w:rPr>
+      </w:pPr>
+      <w:r>
+        <w:rPr>
+          <w:lang w:val="en-GB"/>
+        </w:rPr>
+        <w:tab/>
+        <w:t xml:space="preserve">- How fast </w:t>
+      </w:r>
+      <w:r>
+        <w:rPr>
+          <w:lang w:val="en-GB"/>
+        </w:rPr>
+        <w:t xml:space="preserve">is </w:t>
+      </w:r>
+      <w:r>
+        <w:rPr>
+          <w:lang w:val="en-GB"/>
+        </w:rPr>
+        <w:t>an extractMin for every single data structure?</w:t>
+      </w:r>
+    </w:p>
+    <w:p>
+      <w:pPr>
+        <w:spacing w:after="0"/>
+        <w:rPr>
+          <w:lang w:val="en-GB"/>
+        </w:rPr>
+      </w:pPr>
+      <w:r>
+        <w:rPr>
+          <w:lang w:val="en-GB"/>
+        </w:rPr>
+        <w:tab/>
+        <w:t xml:space="preserve">- How fast </w:t>
+      </w:r>
+      <w:r>
+        <w:rPr>
+          <w:lang w:val="en-GB"/>
+        </w:rPr>
+        <w:t xml:space="preserve">is </w:t>
+      </w:r>
+      <w:r>
+        <w:rPr>
+          <w:lang w:val="en-GB"/>
+        </w:rPr>
+        <w:t>an extractMax for every single data structure?</w:t>
       </w:r>
     </w:p>
     <w:p>
@@ -1190,7 +1145,19 @@
         <w:rPr>
           <w:lang w:val="en-GB"/>
         </w:rPr>
-        <w:t xml:space="preserve">A lot of different inputs are possible, since research capacity (in time and researchers) is limited, our research will </w:t>
+        <w:t>A lot of different inputs are possible,</w:t>
+      </w:r>
+      <w:r>
+        <w:rPr>
+          <w:lang w:val="en-GB"/>
+        </w:rPr>
+        <w:t xml:space="preserve"> but</w:t>
+      </w:r>
+      <w:r>
+        <w:rPr>
+          <w:lang w:val="en-GB"/>
+        </w:rPr>
+        <w:t xml:space="preserve"> since research capacity (in time and researchers) is limited, our research will </w:t>
       </w:r>
       <w:r>
         <w:rPr>
@@ -1286,7 +1253,19 @@
         <w:rPr>
           <w:lang w:val="en-GB"/>
         </w:rPr>
-        <w:t>Since the data structure is generated from a list, the form of the list should be defined. A list has two useful properties: the size (length) of the list and the order of the list (ordered, inverse ordered or random).</w:t>
+        <w:t xml:space="preserve">Since the data structure is generated from a list, the form of the list should be defined. A list has two useful properties: the size (length) of the list and the order of the list (ordered, </w:t>
+      </w:r>
+      <w:r>
+        <w:rPr>
+          <w:lang w:val="en-GB"/>
+        </w:rPr>
+        <w:t>reverse</w:t>
+      </w:r>
+      <w:r>
+        <w:rPr>
+          <w:lang w:val="en-GB"/>
+        </w:rPr>
+        <w:t xml:space="preserve"> ordered or random).</w:t>
       </w:r>
     </w:p>
     <w:p>
@@ -1377,13 +1356,19 @@
         <w:rPr>
           <w:lang w:val="en-GB"/>
         </w:rPr>
-        <w:t xml:space="preserve"> key is in </w:t>
-      </w:r>
-      <w:r>
-        <w:rPr>
-          <w:lang w:val="en-GB"/>
-        </w:rPr>
-        <w:t>between the minimum and maximum key used. Since we are interested in the difference between explicitly searching for the maximum/minimum and implicitly searching for the minimum/maximum, we will search for the minimum, maximum and a random value. The size of the data structure will be high in our experiments.</w:t>
+        <w:t xml:space="preserve"> key is </w:t>
+      </w:r>
+      <w:r>
+        <w:rPr>
+          <w:lang w:val="en-GB"/>
+        </w:rPr>
+        <w:t xml:space="preserve">between the minimum and maximum key used. Since we are interested in the difference between explicitly searching for the maximum/minimum and implicitly searching for the minimum/maximum, we will search for the minimum, maximum and a random value. </w:t>
+      </w:r>
+      <w:r>
+        <w:rPr>
+          <w:lang w:val="en-GB"/>
+        </w:rPr>
+        <w:t xml:space="preserve">We will use a data structure with a high amount of elements. </w:t>
       </w:r>
     </w:p>
     <w:p>
@@ -1419,7 +1404,7 @@
         <w:rPr>
           <w:lang w:val="en-GB"/>
         </w:rPr>
-        <w:t xml:space="preserve">Inserting a value has two properties: the key to insert and the amount of keys stored in the data structure. The inserted key is in between the minimum and maximum integer value. Since we are interested in minimum and maximum values, we want to insert both a value higher than the maximum and a value lower than the currently stored </w:t>
+        <w:t xml:space="preserve">Inserting a value has two properties: the key to insert and the amount of keys stored in the data structure. The inserted key is between the minimum and maximum integer value. Since we are interested in minimum and maximum values, we want to insert both a value higher than the maximum and a value lower than the currently stored </w:t>
       </w:r>
       <w:r>
         <w:rPr>
@@ -1437,62 +1422,68 @@
         <w:rPr>
           <w:lang w:val="en-GB"/>
         </w:rPr>
-        <w:t>Besides this values, we also want to add random values and values exactly in between the minimum and maximum value.</w:t>
-      </w:r>
-    </w:p>
-    <w:p>
-      <w:pPr>
-        <w:spacing w:after="0"/>
-        <w:rPr>
-          <w:lang w:val="en-GB"/>
-        </w:rPr>
-      </w:pPr>
-    </w:p>
-    <w:p>
-      <w:pPr>
-        <w:spacing w:after="0"/>
-        <w:rPr>
-          <w:lang w:val="en-US"/>
+        <w:t xml:space="preserve">Besides this values, we also want to add random </w:t>
+      </w:r>
+      <w:r>
+        <w:rPr>
+          <w:lang w:val="en-GB"/>
+        </w:rPr>
+        <w:t>values.</w:t>
+      </w:r>
+    </w:p>
+    <w:p>
+      <w:pPr>
+        <w:spacing w:after="0"/>
+        <w:rPr>
+          <w:lang w:val="en-GB"/>
+        </w:rPr>
+      </w:pPr>
+    </w:p>
+    <w:p>
+      <w:pPr>
+        <w:spacing w:after="0"/>
+        <w:rPr>
+          <w:lang w:val="en-GB"/>
         </w:rPr>
       </w:pPr>
       <w:r>
         <w:rPr>
           <w:b/>
-          <w:lang w:val="en-US"/>
+          <w:lang w:val="en-GB"/>
         </w:rPr>
         <w:t>Deletion</w:t>
       </w:r>
       <w:r>
         <w:rPr>
           <w:b/>
-          <w:lang w:val="en-US"/>
+          <w:lang w:val="en-GB"/>
         </w:rPr>
         <w:br/>
       </w:r>
       <w:r>
         <w:rPr>
-          <w:lang w:val="en-US"/>
-        </w:rPr>
-        <w:t xml:space="preserve">Deleting a value is influenced by two properties: the key to delete and the amount of keys stored in the data structure. </w:t>
-      </w:r>
-      <w:r>
-        <w:rPr>
-          <w:lang w:val="en-US"/>
-        </w:rPr>
-        <w:t xml:space="preserve">The </w:t>
-      </w:r>
-      <w:r>
-        <w:rPr>
-          <w:lang w:val="en-US"/>
-        </w:rPr>
-        <w:t>deleted key is between the minimum and maximum integer value. Since we are interested in minimum and maximum values, we want to delete both the minimum and maximum value. Besides this values, we also want to delete random values and values exactly in between the minimum and maximum value.</w:t>
-      </w:r>
-    </w:p>
-    <w:p>
-      <w:pPr>
-        <w:spacing w:after="0"/>
-        <w:rPr>
-          <w:lang w:val="en-US"/>
+          <w:lang w:val="en-GB"/>
+        </w:rPr>
+        <w:t xml:space="preserve">Deleting a value is influenced by two properties: the key to delete and the amount of keys stored in the data structure. The </w:t>
+      </w:r>
+      <w:r>
+        <w:rPr>
+          <w:lang w:val="en-GB"/>
+        </w:rPr>
+        <w:t>deleted key is between the minimum and maximum integer value. Since we are interested in minimum and maximum values, we want to delete both the minimum and maximum value. Besides this values, we also want to delete random values</w:t>
+      </w:r>
+      <w:r>
+        <w:rPr>
+          <w:lang w:val="en-GB"/>
+        </w:rPr>
+        <w:t>.</w:t>
+      </w:r>
+    </w:p>
+    <w:p>
+      <w:pPr>
+        <w:spacing w:after="0"/>
+        <w:rPr>
+          <w:lang w:val="en-GB"/>
         </w:rPr>
       </w:pPr>
     </w:p>
@@ -1506,43 +1497,37 @@
       <w:r>
         <w:rPr>
           <w:b/>
-          <w:lang w:val="en-US"/>
+          <w:lang w:val="en-GB"/>
         </w:rPr>
         <w:t>Other actions</w:t>
       </w:r>
       <w:r>
         <w:rPr>
           <w:b/>
-          <w:lang w:val="en-US"/>
+          <w:lang w:val="en-GB"/>
         </w:rPr>
         <w:br/>
       </w:r>
       <w:r>
         <w:rPr>
-          <w:lang w:val="en-US"/>
-        </w:rPr>
-        <w:t xml:space="preserve">The other actions (Get/Extract Min/Max) are only influenced by </w:t>
-      </w:r>
-      <w:r>
-        <w:rPr>
-          <w:lang w:val="en-US"/>
-        </w:rPr>
-        <w:t xml:space="preserve">the amount of elements in the data structure. </w:t>
-      </w:r>
-      <w:r>
-        <w:rPr>
-          <w:lang w:val="en-GB"/>
-        </w:rPr>
-        <w:t>The amount of elements in the data structure will be high in our experiments.</w:t>
+          <w:lang w:val="en-GB"/>
+        </w:rPr>
+        <w:t xml:space="preserve">The other actions (Get/Extract Min/Max) are only influenced by the amount of elements in the data structure. </w:t>
       </w:r>
       <w:bookmarkStart w:id="0" w:name="_GoBack"/>
       <w:bookmarkEnd w:id="0"/>
-    </w:p>
-    <w:p>
-      <w:pPr>
-        <w:spacing w:after="0"/>
-        <w:rPr>
-          <w:lang w:val="en-US"/>
+      <w:r>
+        <w:rPr>
+          <w:lang w:val="en-GB"/>
+        </w:rPr>
+        <w:t>We will use a data structure with a high amount of elements.</w:t>
+      </w:r>
+    </w:p>
+    <w:p>
+      <w:pPr>
+        <w:spacing w:after="0"/>
+        <w:rPr>
+          <w:lang w:val="en-GB"/>
         </w:rPr>
       </w:pPr>
     </w:p>
@@ -1594,13 +1579,37 @@
         <w:rPr>
           <w:lang w:val="en-GB"/>
         </w:rPr>
-        <w:t xml:space="preserve">This first stage is expected take place in the first and second week. The second stage is about creating the test data and executing our first experiments with this data so we can have a look at some preliminary results. We will run statistics on these first results so we can come up with a first answer to our </w:t>
-      </w:r>
-      <w:r>
-        <w:rPr>
-          <w:lang w:val="en-GB"/>
-        </w:rPr>
-        <w:t>research question. These two stages together form the foundation of our research. After these stages we will review what we have found out so far and how this influences the rest of our research.</w:t>
+        <w:t xml:space="preserve">This first stage is expected </w:t>
+      </w:r>
+      <w:r>
+        <w:rPr>
+          <w:lang w:val="en-GB"/>
+        </w:rPr>
+        <w:t xml:space="preserve">to </w:t>
+      </w:r>
+      <w:r>
+        <w:rPr>
+          <w:lang w:val="en-GB"/>
+        </w:rPr>
+        <w:t>take place in the first and second week. The second stage is about creating the test data and executing our first experiments with this data so we can have a look at some preliminary results. We will run statistics</w:t>
+      </w:r>
+      <w:r>
+        <w:rPr>
+          <w:lang w:val="en-GB"/>
+        </w:rPr>
+        <w:t xml:space="preserve"> like the average and variance</w:t>
+      </w:r>
+      <w:r>
+        <w:rPr>
+          <w:lang w:val="en-GB"/>
+        </w:rPr>
+        <w:t xml:space="preserve"> on these first results so we can come up with a first answer to our </w:t>
+      </w:r>
+      <w:r>
+        <w:rPr>
+          <w:lang w:val="en-GB"/>
+        </w:rPr>
+        <w:t>research question. These two stages together form the foundation of our research. After these stages we will review what we have found so far and how this influences the rest of our research.</w:t>
       </w:r>
       <w:r>
         <w:rPr>
@@ -1612,699 +1621,445 @@
         <w:rPr>
           <w:lang w:val="en-GB"/>
         </w:rPr>
-        <w:t>In the third stage we will implement ideas the first and second st</w:t>
-      </w:r>
-      <w:r>
-        <w:rPr>
-          <w:lang w:val="en-GB"/>
-        </w:rPr>
-        <w:t>age created. During this stage we will do more thorough experiments to get to our final results and write our paper about the research.</w:t>
-      </w:r>
-    </w:p>
-    <w:p>
-      <w:pPr>
-        <w:spacing w:after="0"/>
-        <w:rPr>
-          <w:lang w:val="en-GB"/>
-        </w:rPr>
-      </w:pPr>
-    </w:p>
-    <w:p>
-      <w:pPr>
-        <w:spacing w:after="0"/>
-        <w:rPr>
-          <w:lang w:val="en-GB"/>
-        </w:rPr>
-      </w:pPr>
-      <w:r>
-        <w:rPr>
-          <w:lang w:val="en-GB"/>
-        </w:rPr>
-        <w:t xml:space="preserve">For doing the experiments in our research we create our test sets in satisfaction with several requirements. </w:t>
-      </w:r>
-      <w:r>
-        <w:rPr>
-          <w:lang w:val="en-GB"/>
-        </w:rPr>
-        <w:br w:type="page"/>
-      </w:r>
-    </w:p>
-    <w:p>
-      <w:pPr>
-        <w:spacing w:after="0"/>
-        <w:rPr>
-          <w:lang w:val="en-GB"/>
-        </w:rPr>
-      </w:pPr>
-    </w:p>
-    <w:p>
-      <w:pPr>
-        <w:spacing w:after="0"/>
-        <w:rPr>
-          <w:lang w:val="en-GB"/>
-        </w:rPr>
-      </w:pPr>
-    </w:p>
-    <w:p>
-      <w:pPr>
-        <w:spacing w:after="0"/>
-        <w:rPr>
-          <w:lang w:val="en-GB"/>
-        </w:rPr>
-      </w:pPr>
-    </w:p>
-    <w:p>
-      <w:pPr>
-        <w:spacing w:after="0"/>
-      </w:pPr>
-      <w:proofErr w:type="spellStart"/>
-      <w:r>
-        <w:rPr>
-          <w:lang w:val="en-GB"/>
-        </w:rPr>
-        <w:t>Voor</w:t>
-      </w:r>
-      <w:proofErr w:type="spellEnd"/>
-      <w:r>
-        <w:rPr>
-          <w:lang w:val="en-GB"/>
-        </w:rPr>
-        <w:t xml:space="preserve"> het </w:t>
-      </w:r>
-      <w:proofErr w:type="spellStart"/>
-      <w:r>
-        <w:rPr>
-          <w:lang w:val="en-GB"/>
-        </w:rPr>
-        <w:t>opslaan</w:t>
-      </w:r>
-      <w:proofErr w:type="spellEnd"/>
-      <w:r>
-        <w:rPr>
-          <w:lang w:val="en-GB"/>
-        </w:rPr>
-        <w:t xml:space="preserve"> van </w:t>
-      </w:r>
-      <w:proofErr w:type="spellStart"/>
-      <w:r>
-        <w:rPr>
-          <w:lang w:val="en-GB"/>
-        </w:rPr>
-        <w:t>gegevens</w:t>
-      </w:r>
-      <w:proofErr w:type="spellEnd"/>
-      <w:r>
-        <w:rPr>
-          <w:lang w:val="en-GB"/>
-        </w:rPr>
-        <w:t xml:space="preserve"> en het </w:t>
-      </w:r>
-      <w:proofErr w:type="spellStart"/>
-      <w:r>
-        <w:rPr>
-          <w:lang w:val="en-GB"/>
-        </w:rPr>
-        <w:t>zoeken</w:t>
-      </w:r>
-      <w:proofErr w:type="spellEnd"/>
-      <w:r>
-        <w:rPr>
-          <w:lang w:val="en-GB"/>
-        </w:rPr>
-        <w:t xml:space="preserve"> van die </w:t>
-      </w:r>
-      <w:proofErr w:type="spellStart"/>
-      <w:r>
-        <w:rPr>
-          <w:lang w:val="en-GB"/>
-        </w:rPr>
-        <w:t>gegevens</w:t>
-      </w:r>
-      <w:proofErr w:type="spellEnd"/>
-      <w:r>
-        <w:rPr>
-          <w:lang w:val="en-GB"/>
-        </w:rPr>
-        <w:t xml:space="preserve"> met </w:t>
-      </w:r>
-      <w:proofErr w:type="spellStart"/>
-      <w:r>
-        <w:rPr>
-          <w:lang w:val="en-GB"/>
-        </w:rPr>
-        <w:t>behulp</w:t>
-      </w:r>
-      <w:proofErr w:type="spellEnd"/>
-      <w:r>
-        <w:rPr>
-          <w:lang w:val="en-GB"/>
-        </w:rPr>
-        <w:t xml:space="preserve"> van </w:t>
-      </w:r>
-      <w:proofErr w:type="spellStart"/>
-      <w:r>
-        <w:rPr>
-          <w:lang w:val="en-GB"/>
-        </w:rPr>
-        <w:t>een</w:t>
-      </w:r>
-      <w:proofErr w:type="spellEnd"/>
-      <w:r>
-        <w:rPr>
-          <w:lang w:val="en-GB"/>
-        </w:rPr>
-        <w:t xml:space="preserve"> key </w:t>
-      </w:r>
-      <w:proofErr w:type="spellStart"/>
-      <w:r>
-        <w:rPr>
-          <w:lang w:val="en-GB"/>
-        </w:rPr>
-        <w:t>zijn</w:t>
-      </w:r>
-      <w:proofErr w:type="spellEnd"/>
-      <w:r>
-        <w:rPr>
-          <w:lang w:val="en-GB"/>
-        </w:rPr>
-        <w:t xml:space="preserve"> in het </w:t>
-      </w:r>
-      <w:proofErr w:type="spellStart"/>
-      <w:r>
-        <w:rPr>
-          <w:lang w:val="en-GB"/>
-        </w:rPr>
-        <w:t>vak</w:t>
-      </w:r>
-      <w:proofErr w:type="spellEnd"/>
+        <w:t xml:space="preserve">In the third stage we will implement ideas </w:t>
+      </w:r>
+      <w:r>
+        <w:rPr>
+          <w:lang w:val="en-GB"/>
+        </w:rPr>
+        <w:t xml:space="preserve">created in the </w:t>
+      </w:r>
+      <w:r>
+        <w:rPr>
+          <w:lang w:val="en-GB"/>
+        </w:rPr>
+        <w:t>first and second st</w:t>
+      </w:r>
+      <w:r>
+        <w:rPr>
+          <w:lang w:val="en-GB"/>
+        </w:rPr>
+        <w:t>age. During this stage we will do more thorough experiments to get to our final results and write our paper about the research.</w:t>
+      </w:r>
+    </w:p>
+    <w:p>
+      <w:pPr>
+        <w:spacing w:after="0"/>
+        <w:rPr>
+          <w:lang w:val="en-GB"/>
+        </w:rPr>
+      </w:pPr>
+    </w:p>
+    <w:p>
+      <w:pPr>
+        <w:spacing w:after="0"/>
+        <w:rPr>
+          <w:lang w:val="en-GB"/>
+        </w:rPr>
+      </w:pPr>
+      <w:r>
+        <w:rPr>
+          <w:lang w:val="en-GB"/>
+        </w:rPr>
+        <w:t xml:space="preserve">In our experiments we will make every data structure execute the actions on the same test sets. </w:t>
+      </w:r>
+      <w:r>
+        <w:rPr>
+          <w:lang w:val="en-GB"/>
+        </w:rPr>
+        <w:t xml:space="preserve">These test sets contain a set of actions that can be </w:t>
+      </w:r>
+      <w:r>
+        <w:rPr>
+          <w:lang w:val="en-GB"/>
+        </w:rPr>
+        <w:t>performed</w:t>
+      </w:r>
+      <w:r>
+        <w:rPr>
+          <w:lang w:val="en-GB"/>
+        </w:rPr>
+        <w:t xml:space="preserve">. </w:t>
+      </w:r>
+      <w:r>
+        <w:rPr>
+          <w:lang w:val="en-GB"/>
+        </w:rPr>
+        <w:t>The first test set contains 1</w:t>
+      </w:r>
+      <w:r>
+        <w:rPr>
+          <w:lang w:val="en-GB"/>
+        </w:rPr>
+        <w:t>0.</w:t>
+      </w:r>
+      <w:r>
+        <w:rPr>
+          <w:lang w:val="en-GB"/>
+        </w:rPr>
+        <w:t>000 elements</w:t>
+      </w:r>
+      <w:r>
+        <w:rPr>
+          <w:lang w:val="en-GB"/>
+        </w:rPr>
+        <w:t>, the second contains 10</w:t>
+      </w:r>
+      <w:r>
+        <w:rPr>
+          <w:lang w:val="en-GB"/>
+        </w:rPr>
+        <w:t>0</w:t>
+      </w:r>
+      <w:r>
+        <w:rPr>
+          <w:lang w:val="en-GB"/>
+        </w:rPr>
+        <w:t>.000 elements and the third 1</w:t>
+      </w:r>
+      <w:r>
+        <w:rPr>
+          <w:lang w:val="en-GB"/>
+        </w:rPr>
+        <w:t>.0</w:t>
+      </w:r>
+      <w:r>
+        <w:rPr>
+          <w:lang w:val="en-GB"/>
+        </w:rPr>
+        <w:t>00.000 elements.</w:t>
+      </w:r>
       <w:r>
         <w:rPr>
           <w:lang w:val="en-GB"/>
         </w:rPr>
         <w:t xml:space="preserve"> </w:t>
       </w:r>
-      <w:proofErr w:type="spellStart"/>
-      <w:r>
-        <w:rPr>
-          <w:lang w:val="en-GB"/>
-        </w:rPr>
-        <w:t>Datastructuren</w:t>
-      </w:r>
-      <w:proofErr w:type="spellEnd"/>
+      <w:r>
+        <w:rPr>
+          <w:lang w:val="en-GB"/>
+        </w:rPr>
+        <w:t xml:space="preserve">The actions will be tested with the data specified in chapter 5, Test data. Every test </w:t>
+      </w:r>
+      <w:r>
+        <w:rPr>
+          <w:lang w:val="en-GB"/>
+        </w:rPr>
+        <w:t xml:space="preserve">set </w:t>
+      </w:r>
+      <w:r>
+        <w:rPr>
+          <w:lang w:val="en-GB"/>
+        </w:rPr>
+        <w:t xml:space="preserve">will be conducted 30 times. </w:t>
+      </w:r>
+      <w:r>
+        <w:rPr>
+          <w:lang w:val="en-GB"/>
+        </w:rPr>
+        <w:t xml:space="preserve">Tests which exceed the time threshold of 10 minutes will be seen as too slow and will not be tested any further. </w:t>
+      </w:r>
+      <w:r>
+        <w:rPr>
+          <w:lang w:val="en-GB"/>
+        </w:rPr>
+        <w:t>We will look at the standard deviation and average of the performed actions on special cases.</w:t>
+      </w:r>
+    </w:p>
+    <w:p>
+      <w:pPr>
+        <w:spacing w:after="0"/>
+        <w:rPr>
+          <w:lang w:val="en-GB"/>
+        </w:rPr>
+      </w:pPr>
+    </w:p>
+    <w:p>
+      <w:pPr>
+        <w:spacing w:after="0"/>
+        <w:rPr>
+          <w:lang w:val="en-GB"/>
+        </w:rPr>
+      </w:pPr>
+      <w:r>
+        <w:rPr>
+          <w:lang w:val="en-GB"/>
+        </w:rPr>
+        <w:t>For our research we have the following hypothes</w:t>
+      </w:r>
+      <w:r>
+        <w:rPr>
+          <w:lang w:val="en-GB"/>
+        </w:rPr>
+        <w:t>e</w:t>
+      </w:r>
+      <w:r>
+        <w:rPr>
+          <w:lang w:val="en-GB"/>
+        </w:rPr>
+        <w:t>s:</w:t>
+      </w:r>
+    </w:p>
+    <w:p>
+      <w:pPr>
+        <w:spacing w:after="0"/>
+        <w:rPr>
+          <w:lang w:val="en-GB"/>
+        </w:rPr>
+      </w:pPr>
+      <w:r>
+        <w:rPr>
+          <w:lang w:val="en-GB"/>
+        </w:rPr>
+        <w:tab/>
+        <w:t xml:space="preserve">- The build action will be executed the fastest by the hash table and slowest by the Min-Max </w:t>
+      </w:r>
+      <w:r>
+        <w:rPr>
+          <w:lang w:val="en-GB"/>
+        </w:rPr>
+        <w:tab/>
+        <w:t>tree.</w:t>
+      </w:r>
+    </w:p>
+    <w:p>
+      <w:pPr>
+        <w:spacing w:after="0"/>
+        <w:rPr>
+          <w:lang w:val="en-GB"/>
+        </w:rPr>
+      </w:pPr>
+      <w:r>
+        <w:rPr>
+          <w:lang w:val="en-GB"/>
+        </w:rPr>
+        <w:tab/>
+        <w:t xml:space="preserve">- The search action will be executed the fastest by the hash table and the AVL tree and the </w:t>
+      </w:r>
+      <w:r>
+        <w:rPr>
+          <w:lang w:val="en-GB"/>
+        </w:rPr>
+        <w:tab/>
+        <w:t>slowest by the list and the Min-Max tree.</w:t>
+      </w:r>
+    </w:p>
+    <w:p>
+      <w:pPr>
+        <w:spacing w:after="0"/>
+        <w:rPr>
+          <w:lang w:val="en-GB"/>
+        </w:rPr>
+      </w:pPr>
+      <w:r>
+        <w:rPr>
+          <w:lang w:val="en-GB"/>
+        </w:rPr>
+        <w:lastRenderedPageBreak/>
+        <w:tab/>
+        <w:t>- The insert action will be execute</w:t>
+      </w:r>
+      <w:r>
+        <w:rPr>
+          <w:lang w:val="en-GB"/>
+        </w:rPr>
+        <w:t xml:space="preserve">d the fastest by the hash table, </w:t>
+      </w:r>
+      <w:r>
+        <w:rPr>
+          <w:lang w:val="en-GB"/>
+        </w:rPr>
+        <w:t>the AVL tree</w:t>
+      </w:r>
+      <w:r>
+        <w:rPr>
+          <w:lang w:val="en-GB"/>
+        </w:rPr>
+        <w:t xml:space="preserve"> and the Min-</w:t>
+      </w:r>
+      <w:r>
+        <w:rPr>
+          <w:lang w:val="en-GB"/>
+        </w:rPr>
+        <w:tab/>
+        <w:t>Max tree</w:t>
+      </w:r>
+      <w:r>
+        <w:rPr>
+          <w:lang w:val="en-GB"/>
+        </w:rPr>
+        <w:t xml:space="preserve"> and</w:t>
+      </w:r>
       <w:r>
         <w:rPr>
           <w:lang w:val="en-GB"/>
         </w:rPr>
         <w:t xml:space="preserve"> </w:t>
       </w:r>
-      <w:proofErr w:type="spellStart"/>
-      <w:r>
-        <w:rPr>
-          <w:lang w:val="en-GB"/>
-        </w:rPr>
-        <w:t>een</w:t>
-      </w:r>
-      <w:proofErr w:type="spellEnd"/>
+      <w:r>
+        <w:rPr>
+          <w:lang w:val="en-GB"/>
+        </w:rPr>
+        <w:t>slowest by the list.</w:t>
+      </w:r>
+    </w:p>
+    <w:p>
+      <w:pPr>
+        <w:spacing w:after="0"/>
+        <w:rPr>
+          <w:lang w:val="en-GB"/>
+        </w:rPr>
+      </w:pPr>
+      <w:r>
+        <w:rPr>
+          <w:lang w:val="en-GB"/>
+        </w:rPr>
+        <w:tab/>
+        <w:t xml:space="preserve">- </w:t>
+      </w:r>
+      <w:r>
+        <w:rPr>
+          <w:lang w:val="en-GB"/>
+        </w:rPr>
+        <w:t xml:space="preserve">The delete action will be executed the fastest by the hash table and the AVL tree and the </w:t>
+      </w:r>
+      <w:r>
+        <w:rPr>
+          <w:lang w:val="en-GB"/>
+        </w:rPr>
+        <w:tab/>
+        <w:t>slowest by the Min-Max tree and the list.</w:t>
+      </w:r>
+    </w:p>
+    <w:p>
+      <w:pPr>
+        <w:spacing w:after="0"/>
+        <w:rPr>
+          <w:lang w:val="en-GB"/>
+        </w:rPr>
+      </w:pPr>
+      <w:r>
+        <w:rPr>
+          <w:lang w:val="en-GB"/>
+        </w:rPr>
+        <w:tab/>
+        <w:t xml:space="preserve">- The getMin action will be executed the fastest by the list and the Min-Max tree and the </w:t>
+      </w:r>
+      <w:r>
+        <w:rPr>
+          <w:lang w:val="en-GB"/>
+        </w:rPr>
+        <w:tab/>
+        <w:t>slowest by the hash table.</w:t>
+      </w:r>
+    </w:p>
+    <w:p>
+      <w:pPr>
+        <w:spacing w:after="0"/>
+        <w:rPr>
+          <w:lang w:val="en-GB"/>
+        </w:rPr>
+      </w:pPr>
+      <w:r>
+        <w:rPr>
+          <w:lang w:val="en-GB"/>
+        </w:rPr>
+        <w:tab/>
+        <w:t xml:space="preserve">- The extractMin action will be executed the fastest by the AVL tree and the Min-Max tree </w:t>
+      </w:r>
+      <w:r>
+        <w:rPr>
+          <w:lang w:val="en-GB"/>
+        </w:rPr>
+        <w:tab/>
+        <w:t>and the slowest by the hash table.</w:t>
+      </w:r>
+    </w:p>
+    <w:p>
+      <w:pPr>
+        <w:spacing w:after="0"/>
+        <w:rPr>
+          <w:lang w:val="en-GB"/>
+        </w:rPr>
+      </w:pPr>
+      <w:r>
+        <w:rPr>
+          <w:lang w:val="en-GB"/>
+        </w:rPr>
+        <w:tab/>
+        <w:t xml:space="preserve">- The getMax action will be executed the fastest by the list and the Min-Max tree and the </w:t>
+      </w:r>
+      <w:r>
+        <w:rPr>
+          <w:lang w:val="en-GB"/>
+        </w:rPr>
+        <w:tab/>
+        <w:t>slowest by hash table.</w:t>
+      </w:r>
+    </w:p>
+    <w:p>
+      <w:pPr>
+        <w:spacing w:after="0"/>
+        <w:rPr>
+          <w:lang w:val="en-GB"/>
+        </w:rPr>
+      </w:pPr>
+      <w:r>
+        <w:rPr>
+          <w:lang w:val="en-GB"/>
+        </w:rPr>
+        <w:tab/>
+        <w:t xml:space="preserve">- The extractMax action will be executed the fastest by the list and the Min-Max tree and the </w:t>
+      </w:r>
+      <w:r>
+        <w:rPr>
+          <w:lang w:val="en-GB"/>
+        </w:rPr>
+        <w:tab/>
+        <w:t>slowest by the hash table.</w:t>
+      </w:r>
+    </w:p>
+    <w:p>
+      <w:pPr>
+        <w:spacing w:after="0"/>
+        <w:rPr>
+          <w:lang w:val="en-GB"/>
+        </w:rPr>
+      </w:pPr>
+    </w:p>
+    <w:p>
+      <w:pPr>
+        <w:spacing w:after="0"/>
+        <w:rPr>
+          <w:lang w:val="en-GB"/>
+        </w:rPr>
+      </w:pPr>
+      <w:r>
+        <w:rPr>
+          <w:lang w:val="en-GB"/>
+        </w:rPr>
+        <w:t>XXX</w:t>
+      </w:r>
       <w:r>
         <w:rPr>
           <w:lang w:val="en-GB"/>
         </w:rPr>
         <w:t xml:space="preserve"> </w:t>
       </w:r>
-      <w:proofErr w:type="spellStart"/>
-      <w:r>
-        <w:rPr>
-          <w:lang w:val="en-GB"/>
-        </w:rPr>
-        <w:t>heleboe</w:t>
-      </w:r>
-      <w:proofErr w:type="spellEnd"/>
-      <w:r>
-        <w:t>l verschillende datastructuren behandeld:</w:t>
-      </w:r>
-    </w:p>
-    <w:p>
-      <w:pPr>
-        <w:spacing w:after="0"/>
-      </w:pPr>
-      <w:r>
-        <w:t>AVL-bomen</w:t>
-      </w:r>
-    </w:p>
-    <w:p>
-      <w:pPr>
-        <w:spacing w:after="0"/>
-      </w:pPr>
-      <w:r>
-        <w:t>Rood-zwart-bomen</w:t>
-      </w:r>
-    </w:p>
-    <w:p>
-      <w:pPr>
-        <w:spacing w:after="0"/>
-      </w:pPr>
-      <w:proofErr w:type="spellStart"/>
-      <w:r>
-        <w:t>Hashtabellen</w:t>
-      </w:r>
-      <w:proofErr w:type="spellEnd"/>
-      <w:r>
-        <w:t xml:space="preserve"> met </w:t>
-      </w:r>
-      <w:proofErr w:type="spellStart"/>
-      <w:r>
-        <w:t>chaining</w:t>
-      </w:r>
-      <w:proofErr w:type="spellEnd"/>
-    </w:p>
-    <w:p>
-      <w:pPr>
-        <w:spacing w:after="0"/>
-      </w:pPr>
-      <w:proofErr w:type="spellStart"/>
-      <w:r>
-        <w:t>Hashtabellen</w:t>
-      </w:r>
-      <w:proofErr w:type="spellEnd"/>
-      <w:r>
-        <w:t xml:space="preserve"> met open </w:t>
-      </w:r>
-      <w:proofErr w:type="spellStart"/>
-      <w:r>
-        <w:t>addressing</w:t>
-      </w:r>
-      <w:proofErr w:type="spellEnd"/>
-    </w:p>
-    <w:p>
-      <w:pPr>
-        <w:spacing w:after="0"/>
-      </w:pPr>
-      <w:proofErr w:type="spellStart"/>
-      <w:r>
-        <w:t>Skip</w:t>
-      </w:r>
-      <w:proofErr w:type="spellEnd"/>
-      <w:r>
-        <w:t xml:space="preserve"> </w:t>
-      </w:r>
-      <w:proofErr w:type="spellStart"/>
-      <w:r>
-        <w:t>lists</w:t>
-      </w:r>
-      <w:proofErr w:type="spellEnd"/>
-    </w:p>
-    <w:p>
-      <w:pPr>
-        <w:spacing w:after="0"/>
-      </w:pPr>
-      <w:r>
-        <w:t>Gewone Boom</w:t>
-      </w:r>
-    </w:p>
-    <w:p>
-      <w:pPr>
-        <w:spacing w:after="0"/>
-      </w:pPr>
-    </w:p>
-    <w:p>
-      <w:pPr>
-        <w:spacing w:after="0"/>
-      </w:pPr>
-    </w:p>
-    <w:p>
-      <w:pPr>
-        <w:spacing w:after="0"/>
-      </w:pPr>
-    </w:p>
-    <w:p>
-      <w:pPr>
-        <w:spacing w:after="0"/>
-      </w:pPr>
-      <w:r>
-        <w:t>Onderzoeksvraag:</w:t>
-      </w:r>
-    </w:p>
-    <w:p>
-      <w:pPr>
-        <w:spacing w:after="0"/>
-      </w:pPr>
-      <w:r>
-        <w:t>Welke datastructuur heeft op gewenste acties de snelste looptijd.</w:t>
-      </w:r>
-    </w:p>
-    <w:p>
-      <w:pPr>
-        <w:spacing w:after="0"/>
-      </w:pPr>
-    </w:p>
-    <w:p>
-      <w:pPr>
-        <w:spacing w:after="0"/>
-      </w:pPr>
-      <w:r>
-        <w:t>Probleemomschrijving:</w:t>
-      </w:r>
-    </w:p>
-    <w:p>
-      <w:pPr>
-        <w:spacing w:after="0"/>
-      </w:pPr>
-      <w:r>
-        <w:t>-Veel acties</w:t>
-      </w:r>
-    </w:p>
-    <w:p>
-      <w:pPr>
-        <w:spacing w:after="0"/>
-      </w:pPr>
-      <w:r>
-        <w:t>-Veel datastructuren</w:t>
-      </w:r>
-    </w:p>
-    <w:p>
-      <w:pPr>
-        <w:spacing w:after="0"/>
-      </w:pPr>
-      <w:r>
-        <w:t>-Welke wanneer</w:t>
-      </w:r>
-    </w:p>
-    <w:p>
-      <w:pPr>
-        <w:spacing w:after="0"/>
-      </w:pPr>
-    </w:p>
-    <w:p>
-      <w:pPr>
-        <w:spacing w:after="0"/>
-      </w:pPr>
-      <w:r>
-        <w:t>Aannames:</w:t>
-      </w:r>
-    </w:p>
-    <w:p>
-      <w:pPr>
-        <w:spacing w:after="0"/>
-      </w:pPr>
-      <w:r>
-        <w:t>-Acties</w:t>
-      </w:r>
-    </w:p>
-    <w:p>
-      <w:pPr>
-        <w:spacing w:after="0"/>
-      </w:pPr>
-      <w:r>
-        <w:t xml:space="preserve">  -Opbouwen van datastructuur</w:t>
-      </w:r>
-    </w:p>
-    <w:p>
-      <w:pPr>
-        <w:spacing w:after="0"/>
-      </w:pPr>
-      <w:r>
-        <w:t xml:space="preserve">  -Zoeken van een willekeurig getal in de datastructuur</w:t>
-      </w:r>
-    </w:p>
-    <w:p>
-      <w:pPr>
-        <w:spacing w:after="0"/>
-      </w:pPr>
-      <w:r>
-        <w:t xml:space="preserve">  -Minimum/maximum opzoeken/verwijderen.</w:t>
-      </w:r>
-    </w:p>
-    <w:p>
-      <w:pPr>
-        <w:spacing w:after="0"/>
-      </w:pPr>
-      <w:r>
-        <w:t xml:space="preserve">  -Toevoegen/Verwijderen</w:t>
-      </w:r>
-    </w:p>
-    <w:p>
-      <w:pPr>
-        <w:spacing w:after="0"/>
-      </w:pPr>
-    </w:p>
-    <w:p>
-      <w:pPr>
-        <w:spacing w:after="0"/>
-      </w:pPr>
-      <w:r>
-        <w:t>-Datastructuren</w:t>
-      </w:r>
-    </w:p>
-    <w:p>
-      <w:pPr>
-        <w:spacing w:after="0"/>
-      </w:pPr>
-      <w:r>
-        <w:t xml:space="preserve">  -</w:t>
-      </w:r>
-      <w:proofErr w:type="spellStart"/>
-      <w:r>
-        <w:t>Min-maxheap</w:t>
-      </w:r>
-      <w:proofErr w:type="spellEnd"/>
-      <w:r>
-        <w:t xml:space="preserve"> (gecombineerd) (Sam)</w:t>
-      </w:r>
-    </w:p>
-    <w:p>
-      <w:pPr>
-        <w:spacing w:after="0"/>
-      </w:pPr>
-      <w:r>
-        <w:t xml:space="preserve">  -Lijst (William) evt. inclusief </w:t>
-      </w:r>
-      <w:proofErr w:type="spellStart"/>
-      <w:r>
-        <w:t>sortedlist</w:t>
-      </w:r>
-      <w:proofErr w:type="spellEnd"/>
-      <w:r>
-        <w:t xml:space="preserve"> in C#</w:t>
-      </w:r>
-    </w:p>
-    <w:p>
-      <w:pPr>
-        <w:spacing w:after="0"/>
-      </w:pPr>
-      <w:r>
-        <w:t xml:space="preserve">  -Gebalanceerde boom (kiezen) (Erik)</w:t>
-      </w:r>
-    </w:p>
-    <w:p>
-      <w:pPr>
-        <w:spacing w:after="0"/>
-      </w:pPr>
-      <w:r>
-        <w:t xml:space="preserve">  -</w:t>
-      </w:r>
-      <w:proofErr w:type="spellStart"/>
-      <w:r>
-        <w:t>Hashlijst</w:t>
-      </w:r>
-      <w:proofErr w:type="spellEnd"/>
-      <w:r>
-        <w:t xml:space="preserve"> (kiezen) (Gerben)</w:t>
-      </w:r>
-    </w:p>
-    <w:p>
-      <w:pPr>
-        <w:spacing w:after="0"/>
-      </w:pPr>
-    </w:p>
-    <w:p>
-      <w:pPr>
-        <w:spacing w:after="0"/>
-      </w:pPr>
-      <w:r>
-        <w:t>Criteria:</w:t>
-      </w:r>
-    </w:p>
-    <w:p>
-      <w:pPr>
-        <w:spacing w:after="0"/>
-      </w:pPr>
-      <w:r>
-        <w:t>-Snelheid op:</w:t>
-      </w:r>
-    </w:p>
-    <w:p>
-      <w:pPr>
-        <w:spacing w:after="0"/>
-      </w:pPr>
-      <w:r>
-        <w:t xml:space="preserve">  -Opbouwen van datastructuur</w:t>
-      </w:r>
-    </w:p>
-    <w:p>
-      <w:pPr>
-        <w:spacing w:after="0"/>
-      </w:pPr>
-      <w:r>
-        <w:t xml:space="preserve">  -Zoeken van een willekeurig getal in de datastructuur</w:t>
-      </w:r>
-    </w:p>
-    <w:p>
-      <w:pPr>
-        <w:spacing w:after="0"/>
-      </w:pPr>
-      <w:r>
-        <w:t xml:space="preserve">  -Minimum/maximum opzoeken/verwijderen.</w:t>
-      </w:r>
-    </w:p>
-    <w:p>
-      <w:pPr>
-        <w:spacing w:after="0"/>
-      </w:pPr>
-      <w:r>
-        <w:t xml:space="preserve">  -Toevoegen/Verwijderen</w:t>
-      </w:r>
-    </w:p>
-    <w:p>
-      <w:pPr>
-        <w:spacing w:after="0"/>
-      </w:pPr>
-    </w:p>
-    <w:p>
-      <w:pPr>
-        <w:spacing w:after="0"/>
-      </w:pPr>
-      <w:r>
-        <w:t>Testdata:</w:t>
-      </w:r>
-    </w:p>
-    <w:p>
-      <w:pPr>
-        <w:spacing w:after="0"/>
-      </w:pPr>
-      <w:r>
-        <w:t>- Grote invoer</w:t>
-      </w:r>
-    </w:p>
-    <w:p>
-      <w:pPr>
-        <w:spacing w:after="0"/>
-      </w:pPr>
-      <w:r>
-        <w:t>- Kleine invoer</w:t>
-      </w:r>
-    </w:p>
-    <w:p>
-      <w:pPr>
-        <w:spacing w:after="0"/>
-      </w:pPr>
-      <w:r>
-        <w:t>- Gesorteerd/ongesorteerd</w:t>
-      </w:r>
-    </w:p>
-    <w:p>
-      <w:pPr>
-        <w:spacing w:after="0"/>
-      </w:pPr>
-    </w:p>
-    <w:p>
-      <w:pPr>
-        <w:spacing w:after="0"/>
-      </w:pPr>
-      <w:r>
-        <w:t>Scenario's</w:t>
-      </w:r>
-    </w:p>
-    <w:p>
-      <w:pPr>
-        <w:spacing w:after="0"/>
-      </w:pPr>
-      <w:r>
-        <w:lastRenderedPageBreak/>
-        <w:t>-Voor elke actie</w:t>
-      </w:r>
-    </w:p>
-    <w:p>
-      <w:pPr>
-        <w:spacing w:after="0"/>
-      </w:pPr>
-      <w:r>
-        <w:t xml:space="preserve">  - Voor elke datastructuur</w:t>
-      </w:r>
-    </w:p>
-    <w:p>
-      <w:pPr>
-        <w:spacing w:after="0"/>
-        <w:rPr>
-          <w:lang w:val="en-GB"/>
-        </w:rPr>
-      </w:pPr>
-      <w:r>
-        <w:t xml:space="preserve">    </w:t>
-      </w:r>
-      <w:r>
-        <w:rPr>
-          <w:lang w:val="en-GB"/>
-        </w:rPr>
-        <w:t xml:space="preserve">- </w:t>
-      </w:r>
-      <w:proofErr w:type="spellStart"/>
-      <w:r>
-        <w:rPr>
-          <w:lang w:val="en-GB"/>
-        </w:rPr>
-        <w:t>voor</w:t>
-      </w:r>
-      <w:proofErr w:type="spellEnd"/>
-      <w:r>
-        <w:rPr>
-          <w:lang w:val="en-GB"/>
-        </w:rPr>
-        <w:t xml:space="preserve"> </w:t>
-      </w:r>
-      <w:proofErr w:type="spellStart"/>
-      <w:r>
-        <w:rPr>
-          <w:lang w:val="en-GB"/>
-        </w:rPr>
-        <w:t>verschillende</w:t>
-      </w:r>
-      <w:proofErr w:type="spellEnd"/>
-      <w:r>
-        <w:rPr>
-          <w:lang w:val="en-GB"/>
-        </w:rPr>
-        <w:t xml:space="preserve"> </w:t>
-      </w:r>
-      <w:proofErr w:type="spellStart"/>
-      <w:r>
-        <w:rPr>
-          <w:lang w:val="en-GB"/>
-        </w:rPr>
-        <w:t>testdata</w:t>
-      </w:r>
-      <w:proofErr w:type="spellEnd"/>
-    </w:p>
-    <w:p>
-      <w:pPr>
-        <w:spacing w:after="0"/>
-        <w:rPr>
-          <w:lang w:val="en-GB"/>
-        </w:rPr>
-      </w:pPr>
-      <w:r>
-        <w:rPr>
-          <w:lang w:val="en-GB"/>
-        </w:rPr>
-        <w:t xml:space="preserve">        - de </w:t>
-      </w:r>
-      <w:proofErr w:type="spellStart"/>
-      <w:r>
-        <w:rPr>
-          <w:lang w:val="en-GB"/>
-        </w:rPr>
-        <w:t>snelheid</w:t>
-      </w:r>
-      <w:proofErr w:type="spellEnd"/>
+    </w:p>
+    <w:p>
+      <w:pPr>
+        <w:spacing w:after="0"/>
+        <w:rPr>
+          <w:lang w:val="en-GB"/>
+        </w:rPr>
+      </w:pPr>
+      <w:r>
+        <w:rPr>
+          <w:lang w:val="en-GB"/>
+        </w:rPr>
+        <w:t>William</w:t>
+      </w:r>
     </w:p>
     <w:sectPr>
       <w:pgSz w:w="11906" w:h="16838"/>
@@ -2951,7 +2706,7 @@
 </file>
 
 <file path=customXml/itemProps1.xml><?xml version="1.0" encoding="utf-8"?>
-<ds:datastoreItem xmlns:ds="http://schemas.openxmlformats.org/officeDocument/2006/customXml" ds:itemID="{0E1D76DF-444F-4F10-B69A-AFAE10105163}">
+<ds:datastoreItem xmlns:ds="http://schemas.openxmlformats.org/officeDocument/2006/customXml" ds:itemID="{C096C8BE-AA0A-4BD8-8FBB-9ADF8B005486}">
   <ds:schemaRefs>
     <ds:schemaRef ds:uri="http://schemas.openxmlformats.org/officeDocument/2006/bibliography"/>
   </ds:schemaRefs>

</xml_diff>